<commit_message>
Code Shopping mode of the User
</commit_message>
<xml_diff>
--- a/J3.L.P0002. The book store.docx
+++ b/J3.L.P0002. The book store.docx
@@ -1,6 +1,6 @@
 
 <file path=word/document.xml><?xml version="1.0" encoding="utf-8"?>
-<w:document xmlns:ve="http://schemas.openxmlformats.org/markup-compatibility/2006" xmlns:o="urn:schemas-microsoft-com:office:office" xmlns:r="http://schemas.openxmlformats.org/officeDocument/2006/relationships" xmlns:m="http://schemas.openxmlformats.org/officeDocument/2006/math" xmlns:v="urn:schemas-microsoft-com:vml" xmlns:wp="http://schemas.openxmlformats.org/drawingml/2006/wordprocessingDrawing" xmlns:w10="urn:schemas-microsoft-com:office:word" xmlns:w="http://schemas.openxmlformats.org/wordprocessingml/2006/main" xmlns:wne="http://schemas.microsoft.com/office/word/2006/wordml">
+<w:document xmlns:wpc="http://schemas.microsoft.com/office/word/2010/wordprocessingCanvas" xmlns:mc="http://schemas.openxmlformats.org/markup-compatibility/2006" xmlns:o="urn:schemas-microsoft-com:office:office" xmlns:r="http://schemas.openxmlformats.org/officeDocument/2006/relationships" xmlns:m="http://schemas.openxmlformats.org/officeDocument/2006/math" xmlns:v="urn:schemas-microsoft-com:vml" xmlns:wp14="http://schemas.microsoft.com/office/word/2010/wordprocessingDrawing" xmlns:wp="http://schemas.openxmlformats.org/drawingml/2006/wordprocessingDrawing" xmlns:w10="urn:schemas-microsoft-com:office:word" xmlns:w="http://schemas.openxmlformats.org/wordprocessingml/2006/main" xmlns:w14="http://schemas.microsoft.com/office/word/2010/wordml" xmlns:wpg="http://schemas.microsoft.com/office/word/2010/wordprocessingGroup" xmlns:wpi="http://schemas.microsoft.com/office/word/2010/wordprocessingInk" xmlns:wne="http://schemas.microsoft.com/office/word/2006/wordml" xmlns:wps="http://schemas.microsoft.com/office/word/2010/wordprocessingShape" mc:Ignorable="w14 wp14">
   <w:body>
     <w:p>
       <w:pPr>
@@ -32,7 +32,7 @@
           <w:insideV w:val="nil"/>
         </w:tblBorders>
         <w:tblLayout w:type="fixed"/>
-        <w:tblLook w:val="0400"/>
+        <w:tblLook w:val="0400" w:firstRow="0" w:lastRow="0" w:firstColumn="0" w:lastColumn="0" w:noHBand="0" w:noVBand="1"/>
       </w:tblPr>
       <w:tblGrid>
         <w:gridCol w:w="6655"/>
@@ -950,8 +950,15 @@
       <w:r>
         <w:rPr>
           <w:color w:val="000000"/>
-        </w:rPr>
-        <w:t>Function 3: Delete- 50 points</w:t>
+          <w:highlight w:val="yellow"/>
+        </w:rPr>
+        <w:t>Function 3:</w:t>
+      </w:r>
+      <w:r>
+        <w:rPr>
+          <w:color w:val="000000"/>
+        </w:rPr>
+        <w:t xml:space="preserve"> Delete- 50 points</w:t>
       </w:r>
     </w:p>
     <w:p>
@@ -978,6 +985,8 @@
         </w:rPr>
         <w:t>Only Admin role has permission to do this function.</w:t>
       </w:r>
+      <w:bookmarkStart w:id="1" w:name="_GoBack"/>
+      <w:bookmarkEnd w:id="1"/>
     </w:p>
     <w:p>
       <w:pPr>
@@ -1070,11 +1079,13 @@
         <w:spacing w:line="259" w:lineRule="auto"/>
         <w:rPr>
           <w:color w:val="000000"/>
-        </w:rPr>
-      </w:pPr>
-      <w:r>
-        <w:rPr>
-          <w:color w:val="000000"/>
+          <w:highlight w:val="yellow"/>
+        </w:rPr>
+      </w:pPr>
+      <w:r>
+        <w:rPr>
+          <w:color w:val="000000"/>
+          <w:highlight w:val="yellow"/>
         </w:rPr>
         <w:t xml:space="preserve">Remember that delete action is </w:t>
       </w:r>
@@ -1082,6 +1093,7 @@
       <w:r>
         <w:rPr>
           <w:color w:val="000000"/>
+          <w:highlight w:val="yellow"/>
         </w:rPr>
         <w:t>update</w:t>
       </w:r>
@@ -1089,6 +1101,7 @@
       <w:r>
         <w:rPr>
           <w:color w:val="000000"/>
+          <w:highlight w:val="yellow"/>
         </w:rPr>
         <w:t xml:space="preserve"> the status of the book to Inactive.</w:t>
       </w:r>
@@ -1114,8 +1127,15 @@
       <w:r>
         <w:rPr>
           <w:color w:val="000000"/>
-        </w:rPr>
-        <w:t>Function 4: Update- 50 points</w:t>
+          <w:highlight w:val="yellow"/>
+        </w:rPr>
+        <w:t>Function 4:</w:t>
+      </w:r>
+      <w:r>
+        <w:rPr>
+          <w:color w:val="000000"/>
+        </w:rPr>
+        <w:t xml:space="preserve"> Update- 50 points</w:t>
       </w:r>
     </w:p>
     <w:p>
@@ -1165,21 +1185,7 @@
         <w:rPr>
           <w:color w:val="000000"/>
         </w:rPr>
-        <w:t xml:space="preserve">Update information of the selected book:  </w:t>
-      </w:r>
-      <w:proofErr w:type="spellStart"/>
-      <w:r>
-        <w:rPr>
-          <w:color w:val="000000"/>
-        </w:rPr>
-        <w:t>tittle</w:t>
-      </w:r>
-      <w:proofErr w:type="spellEnd"/>
-      <w:r>
-        <w:rPr>
-          <w:color w:val="000000"/>
-        </w:rPr>
-        <w:t>, price, author, category, import date, quantity</w:t>
+        <w:t>Update information of the selected book:  tittle, price, author, category, import date, quantity</w:t>
       </w:r>
       <w:proofErr w:type="gramStart"/>
       <w:r>
@@ -1211,8 +1217,15 @@
       <w:r>
         <w:rPr>
           <w:color w:val="000000"/>
-        </w:rPr>
-        <w:t>Function 5: Insert- 50 points</w:t>
+          <w:highlight w:val="yellow"/>
+        </w:rPr>
+        <w:t>Function 5</w:t>
+      </w:r>
+      <w:r>
+        <w:rPr>
+          <w:color w:val="000000"/>
+        </w:rPr>
+        <w:t>: Insert- 50 points</w:t>
       </w:r>
     </w:p>
     <w:p>
@@ -1570,26 +1583,14 @@
         </w:pBdr>
         <w:spacing w:line="259" w:lineRule="auto"/>
         <w:rPr>
-          <w:color w:val="000000"/>
-        </w:rPr>
-      </w:pPr>
-      <w:r>
-        <w:t>Click the Confirm</w:t>
-      </w:r>
-      <w:r>
-        <w:rPr>
-          <w:color w:val="000000"/>
-        </w:rPr>
-        <w:t xml:space="preserve"> button to store </w:t>
-      </w:r>
-      <w:r>
-        <w:t>the booking</w:t>
-      </w:r>
-      <w:r>
-        <w:rPr>
-          <w:color w:val="000000"/>
-        </w:rPr>
-        <w:t xml:space="preserve"> to database (must store the buy date time). The warning message will show if the select book is out of stock.</w:t>
+          <w:color w:val="FF0000"/>
+        </w:rPr>
+      </w:pPr>
+      <w:r>
+        <w:rPr>
+          <w:color w:val="FF0000"/>
+        </w:rPr>
+        <w:t>Click the Confirm button to store the booking to database (must store the buy date time). The warning message will show if the select book is out of stock.</w:t>
       </w:r>
     </w:p>
     <w:p>
@@ -1658,11 +1659,13 @@
         <w:spacing w:line="259" w:lineRule="auto"/>
         <w:rPr>
           <w:color w:val="000000"/>
-        </w:rPr>
-      </w:pPr>
-      <w:r>
-        <w:rPr>
-          <w:color w:val="000000"/>
+          <w:highlight w:val="yellow"/>
+        </w:rPr>
+      </w:pPr>
+      <w:r>
+        <w:rPr>
+          <w:color w:val="000000"/>
+          <w:highlight w:val="yellow"/>
         </w:rPr>
         <w:t>Each discount code is mapped with one user and using one time.</w:t>
       </w:r>
@@ -1683,7 +1686,13 @@
         <w:spacing w:line="259" w:lineRule="auto"/>
       </w:pPr>
       <w:r>
-        <w:t>Function 8: Shopping history- 50 points(extra)</w:t>
+        <w:rPr>
+          <w:highlight w:val="yellow"/>
+        </w:rPr>
+        <w:t>Function 8:</w:t>
+      </w:r>
+      <w:r>
+        <w:t xml:space="preserve"> Shopping history- 50 points(extra)</w:t>
       </w:r>
     </w:p>
     <w:p>
@@ -1745,10 +1754,14 @@
       <w:r>
         <w:rPr>
           <w:color w:val="000000"/>
+          <w:highlight w:val="yellow"/>
         </w:rPr>
         <w:t xml:space="preserve">Function </w:t>
       </w:r>
       <w:r>
+        <w:rPr>
+          <w:highlight w:val="yellow"/>
+        </w:rPr>
         <w:t>9</w:t>
       </w:r>
       <w:r>
@@ -1810,8 +1823,15 @@
       <w:r>
         <w:rPr>
           <w:color w:val="000000"/>
-        </w:rPr>
-        <w:t>Function 10: Create dis</w:t>
+          <w:highlight w:val="yellow"/>
+        </w:rPr>
+        <w:t>Function 10:</w:t>
+      </w:r>
+      <w:r>
+        <w:rPr>
+          <w:color w:val="000000"/>
+        </w:rPr>
+        <w:t xml:space="preserve"> Create dis</w:t>
       </w:r>
       <w:r>
         <w:rPr>
@@ -1819,8 +1839,6 @@
         </w:rPr>
         <w:t>count code- 5</w:t>
       </w:r>
-      <w:bookmarkStart w:id="1" w:name="_GoBack"/>
-      <w:bookmarkEnd w:id="1"/>
       <w:r>
         <w:rPr>
           <w:color w:val="000000"/>
@@ -1927,7 +1945,7 @@
 </file>
 
 <file path=word/numbering.xml><?xml version="1.0" encoding="utf-8"?>
-<w:numbering xmlns:ve="http://schemas.openxmlformats.org/markup-compatibility/2006" xmlns:o="urn:schemas-microsoft-com:office:office" xmlns:r="http://schemas.openxmlformats.org/officeDocument/2006/relationships" xmlns:m="http://schemas.openxmlformats.org/officeDocument/2006/math" xmlns:v="urn:schemas-microsoft-com:vml" xmlns:wp="http://schemas.openxmlformats.org/drawingml/2006/wordprocessingDrawing" xmlns:w10="urn:schemas-microsoft-com:office:word" xmlns:w="http://schemas.openxmlformats.org/wordprocessingml/2006/main" xmlns:wne="http://schemas.microsoft.com/office/word/2006/wordml">
+<w:numbering xmlns:wpc="http://schemas.microsoft.com/office/word/2010/wordprocessingCanvas" xmlns:mc="http://schemas.openxmlformats.org/markup-compatibility/2006" xmlns:o="urn:schemas-microsoft-com:office:office" xmlns:r="http://schemas.openxmlformats.org/officeDocument/2006/relationships" xmlns:m="http://schemas.openxmlformats.org/officeDocument/2006/math" xmlns:v="urn:schemas-microsoft-com:vml" xmlns:wp14="http://schemas.microsoft.com/office/word/2010/wordprocessingDrawing" xmlns:wp="http://schemas.openxmlformats.org/drawingml/2006/wordprocessingDrawing" xmlns:w10="urn:schemas-microsoft-com:office:word" xmlns:w="http://schemas.openxmlformats.org/wordprocessingml/2006/main" xmlns:w14="http://schemas.microsoft.com/office/word/2010/wordml" xmlns:wpg="http://schemas.microsoft.com/office/word/2010/wordprocessingGroup" xmlns:wpi="http://schemas.microsoft.com/office/word/2010/wordprocessingInk" xmlns:wne="http://schemas.microsoft.com/office/word/2006/wordml" xmlns:wps="http://schemas.microsoft.com/office/word/2010/wordprocessingShape" mc:Ignorable="w14 wp14">
   <w:abstractNum w:abstractNumId="0">
     <w:nsid w:val="59DD46B6"/>
     <w:multiLevelType w:val="multilevel"/>
@@ -2048,7 +2066,7 @@
 </file>
 
 <file path=word/styles.xml><?xml version="1.0" encoding="utf-8"?>
-<w:styles xmlns:r="http://schemas.openxmlformats.org/officeDocument/2006/relationships" xmlns:w="http://schemas.openxmlformats.org/wordprocessingml/2006/main">
+<w:styles xmlns:mc="http://schemas.openxmlformats.org/markup-compatibility/2006" xmlns:r="http://schemas.openxmlformats.org/officeDocument/2006/relationships" xmlns:w="http://schemas.openxmlformats.org/wordprocessingml/2006/main" xmlns:w14="http://schemas.microsoft.com/office/word/2010/wordml" mc:Ignorable="w14">
   <w:docDefaults>
     <w:rPrDefault>
       <w:rPr>
@@ -2342,7 +2360,6 @@
     <w:uiPriority w:val="99"/>
     <w:semiHidden/>
     <w:unhideWhenUsed/>
-    <w:qFormat/>
     <w:tblPr>
       <w:tblInd w:w="0" w:type="dxa"/>
       <w:tblCellMar>
@@ -2677,6 +2694,196 @@
         <w:right w:w="108" w:type="dxa"/>
       </w:tblCellMar>
     </w:tblPr>
+  </w:style>
+</w:styles>
+</file>
+
+<file path=word/stylesWithEffects.xml><?xml version="1.0" encoding="utf-8"?>
+<w:styles xmlns:wpc="http://schemas.microsoft.com/office/word/2010/wordprocessingCanvas" xmlns:mc="http://schemas.openxmlformats.org/markup-compatibility/2006" xmlns:o="urn:schemas-microsoft-com:office:office" xmlns:r="http://schemas.openxmlformats.org/officeDocument/2006/relationships" xmlns:m="http://schemas.openxmlformats.org/officeDocument/2006/math" xmlns:v="urn:schemas-microsoft-com:vml" xmlns:wp14="http://schemas.microsoft.com/office/word/2010/wordprocessingDrawing" xmlns:wp="http://schemas.openxmlformats.org/drawingml/2006/wordprocessingDrawing" xmlns:w10="urn:schemas-microsoft-com:office:word" xmlns:w="http://schemas.openxmlformats.org/wordprocessingml/2006/main" xmlns:w14="http://schemas.microsoft.com/office/word/2010/wordml" xmlns:wpg="http://schemas.microsoft.com/office/word/2010/wordprocessingGroup" xmlns:wpi="http://schemas.microsoft.com/office/word/2010/wordprocessingInk" xmlns:wne="http://schemas.microsoft.com/office/word/2006/wordml" xmlns:wps="http://schemas.microsoft.com/office/word/2010/wordprocessingShape" mc:Ignorable="w14 wp14">
+  <w:docDefaults>
+    <w:rPrDefault>
+      <w:rPr>
+        <w:rFonts w:asciiTheme="minorHAnsi" w:eastAsiaTheme="minorEastAsia" w:hAnsiTheme="minorHAnsi" w:cstheme="minorBidi"/>
+        <w:sz w:val="22"/>
+        <w:szCs w:val="22"/>
+        <w:lang w:val="en-US" w:eastAsia="ja-JP" w:bidi="ar-SA"/>
+      </w:rPr>
+    </w:rPrDefault>
+    <w:pPrDefault>
+      <w:pPr>
+        <w:spacing w:after="200" w:line="276" w:lineRule="auto"/>
+      </w:pPr>
+    </w:pPrDefault>
+  </w:docDefaults>
+  <w:latentStyles w:defLockedState="0" w:defUIPriority="99" w:defSemiHidden="1" w:defUnhideWhenUsed="1" w:defQFormat="0" w:count="267">
+    <w:lsdException w:name="Normal" w:semiHidden="0" w:uiPriority="0" w:unhideWhenUsed="0" w:qFormat="1"/>
+    <w:lsdException w:name="heading 1" w:semiHidden="0" w:uiPriority="9" w:unhideWhenUsed="0" w:qFormat="1"/>
+    <w:lsdException w:name="heading 2" w:uiPriority="9" w:qFormat="1"/>
+    <w:lsdException w:name="heading 3" w:uiPriority="9" w:qFormat="1"/>
+    <w:lsdException w:name="heading 4" w:uiPriority="9" w:qFormat="1"/>
+    <w:lsdException w:name="heading 5" w:uiPriority="9" w:qFormat="1"/>
+    <w:lsdException w:name="heading 6" w:uiPriority="9" w:qFormat="1"/>
+    <w:lsdException w:name="heading 7" w:uiPriority="9" w:qFormat="1"/>
+    <w:lsdException w:name="heading 8" w:uiPriority="9" w:qFormat="1"/>
+    <w:lsdException w:name="heading 9" w:uiPriority="9" w:qFormat="1"/>
+    <w:lsdException w:name="toc 1" w:uiPriority="39"/>
+    <w:lsdException w:name="toc 2" w:uiPriority="39"/>
+    <w:lsdException w:name="toc 3" w:uiPriority="39"/>
+    <w:lsdException w:name="toc 4" w:uiPriority="39"/>
+    <w:lsdException w:name="toc 5" w:uiPriority="39"/>
+    <w:lsdException w:name="toc 6" w:uiPriority="39"/>
+    <w:lsdException w:name="toc 7" w:uiPriority="39"/>
+    <w:lsdException w:name="toc 8" w:uiPriority="39"/>
+    <w:lsdException w:name="toc 9" w:uiPriority="39"/>
+    <w:lsdException w:name="caption" w:uiPriority="35" w:qFormat="1"/>
+    <w:lsdException w:name="Title" w:semiHidden="0" w:uiPriority="10" w:unhideWhenUsed="0" w:qFormat="1"/>
+    <w:lsdException w:name="Default Paragraph Font" w:uiPriority="1"/>
+    <w:lsdException w:name="Subtitle" w:semiHidden="0" w:uiPriority="11" w:unhideWhenUsed="0" w:qFormat="1"/>
+    <w:lsdException w:name="Strong" w:semiHidden="0" w:uiPriority="22" w:unhideWhenUsed="0" w:qFormat="1"/>
+    <w:lsdException w:name="Emphasis" w:semiHidden="0" w:uiPriority="20" w:unhideWhenUsed="0" w:qFormat="1"/>
+    <w:lsdException w:name="Table Grid" w:semiHidden="0" w:uiPriority="59" w:unhideWhenUsed="0"/>
+    <w:lsdException w:name="Placeholder Text" w:unhideWhenUsed="0"/>
+    <w:lsdException w:name="No Spacing" w:semiHidden="0" w:uiPriority="1" w:unhideWhenUsed="0" w:qFormat="1"/>
+    <w:lsdException w:name="Light Shading" w:semiHidden="0" w:uiPriority="60" w:unhideWhenUsed="0"/>
+    <w:lsdException w:name="Light List" w:semiHidden="0" w:uiPriority="61" w:unhideWhenUsed="0"/>
+    <w:lsdException w:name="Light Grid" w:semiHidden="0" w:uiPriority="62" w:unhideWhenUsed="0"/>
+    <w:lsdException w:name="Medium Shading 1" w:semiHidden="0" w:uiPriority="63" w:unhideWhenUsed="0"/>
+    <w:lsdException w:name="Medium Shading 2" w:semiHidden="0" w:uiPriority="64" w:unhideWhenUsed="0"/>
+    <w:lsdException w:name="Medium List 1" w:semiHidden="0" w:uiPriority="65" w:unhideWhenUsed="0"/>
+    <w:lsdException w:name="Medium List 2" w:semiHidden="0" w:uiPriority="66" w:unhideWhenUsed="0"/>
+    <w:lsdException w:name="Medium Grid 1" w:semiHidden="0" w:uiPriority="67" w:unhideWhenUsed="0"/>
+    <w:lsdException w:name="Medium Grid 2" w:semiHidden="0" w:uiPriority="68" w:unhideWhenUsed="0"/>
+    <w:lsdException w:name="Medium Grid 3" w:semiHidden="0" w:uiPriority="69" w:unhideWhenUsed="0"/>
+    <w:lsdException w:name="Dark List" w:semiHidden="0" w:uiPriority="70" w:unhideWhenUsed="0"/>
+    <w:lsdException w:name="Colorful Shading" w:semiHidden="0" w:uiPriority="71" w:unhideWhenUsed="0"/>
+    <w:lsdException w:name="Colorful List" w:semiHidden="0" w:uiPriority="72" w:unhideWhenUsed="0"/>
+    <w:lsdException w:name="Colorful Grid" w:semiHidden="0" w:uiPriority="73" w:unhideWhenUsed="0"/>
+    <w:lsdException w:name="Light Shading Accent 1" w:semiHidden="0" w:uiPriority="60" w:unhideWhenUsed="0"/>
+    <w:lsdException w:name="Light List Accent 1" w:semiHidden="0" w:uiPriority="61" w:unhideWhenUsed="0"/>
+    <w:lsdException w:name="Light Grid Accent 1" w:semiHidden="0" w:uiPriority="62" w:unhideWhenUsed="0"/>
+    <w:lsdException w:name="Medium Shading 1 Accent 1" w:semiHidden="0" w:uiPriority="63" w:unhideWhenUsed="0"/>
+    <w:lsdException w:name="Medium Shading 2 Accent 1" w:semiHidden="0" w:uiPriority="64" w:unhideWhenUsed="0"/>
+    <w:lsdException w:name="Medium List 1 Accent 1" w:semiHidden="0" w:uiPriority="65" w:unhideWhenUsed="0"/>
+    <w:lsdException w:name="Revision" w:unhideWhenUsed="0"/>
+    <w:lsdException w:name="List Paragraph" w:semiHidden="0" w:uiPriority="34" w:unhideWhenUsed="0" w:qFormat="1"/>
+    <w:lsdException w:name="Quote" w:semiHidden="0" w:uiPriority="29" w:unhideWhenUsed="0" w:qFormat="1"/>
+    <w:lsdException w:name="Intense Quote" w:semiHidden="0" w:uiPriority="30" w:unhideWhenUsed="0" w:qFormat="1"/>
+    <w:lsdException w:name="Medium List 2 Accent 1" w:semiHidden="0" w:uiPriority="66" w:unhideWhenUsed="0"/>
+    <w:lsdException w:name="Medium Grid 1 Accent 1" w:semiHidden="0" w:uiPriority="67" w:unhideWhenUsed="0"/>
+    <w:lsdException w:name="Medium Grid 2 Accent 1" w:semiHidden="0" w:uiPriority="68" w:unhideWhenUsed="0"/>
+    <w:lsdException w:name="Medium Grid 3 Accent 1" w:semiHidden="0" w:uiPriority="69" w:unhideWhenUsed="0"/>
+    <w:lsdException w:name="Dark List Accent 1" w:semiHidden="0" w:uiPriority="70" w:unhideWhenUsed="0"/>
+    <w:lsdException w:name="Colorful Shading Accent 1" w:semiHidden="0" w:uiPriority="71" w:unhideWhenUsed="0"/>
+    <w:lsdException w:name="Colorful List Accent 1" w:semiHidden="0" w:uiPriority="72" w:unhideWhenUsed="0"/>
+    <w:lsdException w:name="Colorful Grid Accent 1" w:semiHidden="0" w:uiPriority="73" w:unhideWhenUsed="0"/>
+    <w:lsdException w:name="Light Shading Accent 2" w:semiHidden="0" w:uiPriority="60" w:unhideWhenUsed="0"/>
+    <w:lsdException w:name="Light List Accent 2" w:semiHidden="0" w:uiPriority="61" w:unhideWhenUsed="0"/>
+    <w:lsdException w:name="Light Grid Accent 2" w:semiHidden="0" w:uiPriority="62" w:unhideWhenUsed="0"/>
+    <w:lsdException w:name="Medium Shading 1 Accent 2" w:semiHidden="0" w:uiPriority="63" w:unhideWhenUsed="0"/>
+    <w:lsdException w:name="Medium Shading 2 Accent 2" w:semiHidden="0" w:uiPriority="64" w:unhideWhenUsed="0"/>
+    <w:lsdException w:name="Medium List 1 Accent 2" w:semiHidden="0" w:uiPriority="65" w:unhideWhenUsed="0"/>
+    <w:lsdException w:name="Medium List 2 Accent 2" w:semiHidden="0" w:uiPriority="66" w:unhideWhenUsed="0"/>
+    <w:lsdException w:name="Medium Grid 1 Accent 2" w:semiHidden="0" w:uiPriority="67" w:unhideWhenUsed="0"/>
+    <w:lsdException w:name="Medium Grid 2 Accent 2" w:semiHidden="0" w:uiPriority="68" w:unhideWhenUsed="0"/>
+    <w:lsdException w:name="Medium Grid 3 Accent 2" w:semiHidden="0" w:uiPriority="69" w:unhideWhenUsed="0"/>
+    <w:lsdException w:name="Dark List Accent 2" w:semiHidden="0" w:uiPriority="70" w:unhideWhenUsed="0"/>
+    <w:lsdException w:name="Colorful Shading Accent 2" w:semiHidden="0" w:uiPriority="71" w:unhideWhenUsed="0"/>
+    <w:lsdException w:name="Colorful List Accent 2" w:semiHidden="0" w:uiPriority="72" w:unhideWhenUsed="0"/>
+    <w:lsdException w:name="Colorful Grid Accent 2" w:semiHidden="0" w:uiPriority="73" w:unhideWhenUsed="0"/>
+    <w:lsdException w:name="Light Shading Accent 3" w:semiHidden="0" w:uiPriority="60" w:unhideWhenUsed="0"/>
+    <w:lsdException w:name="Light List Accent 3" w:semiHidden="0" w:uiPriority="61" w:unhideWhenUsed="0"/>
+    <w:lsdException w:name="Light Grid Accent 3" w:semiHidden="0" w:uiPriority="62" w:unhideWhenUsed="0"/>
+    <w:lsdException w:name="Medium Shading 1 Accent 3" w:semiHidden="0" w:uiPriority="63" w:unhideWhenUsed="0"/>
+    <w:lsdException w:name="Medium Shading 2 Accent 3" w:semiHidden="0" w:uiPriority="64" w:unhideWhenUsed="0"/>
+    <w:lsdException w:name="Medium List 1 Accent 3" w:semiHidden="0" w:uiPriority="65" w:unhideWhenUsed="0"/>
+    <w:lsdException w:name="Medium List 2 Accent 3" w:semiHidden="0" w:uiPriority="66" w:unhideWhenUsed="0"/>
+    <w:lsdException w:name="Medium Grid 1 Accent 3" w:semiHidden="0" w:uiPriority="67" w:unhideWhenUsed="0"/>
+    <w:lsdException w:name="Medium Grid 2 Accent 3" w:semiHidden="0" w:uiPriority="68" w:unhideWhenUsed="0"/>
+    <w:lsdException w:name="Medium Grid 3 Accent 3" w:semiHidden="0" w:uiPriority="69" w:unhideWhenUsed="0"/>
+    <w:lsdException w:name="Dark List Accent 3" w:semiHidden="0" w:uiPriority="70" w:unhideWhenUsed="0"/>
+    <w:lsdException w:name="Colorful Shading Accent 3" w:semiHidden="0" w:uiPriority="71" w:unhideWhenUsed="0"/>
+    <w:lsdException w:name="Colorful List Accent 3" w:semiHidden="0" w:uiPriority="72" w:unhideWhenUsed="0"/>
+    <w:lsdException w:name="Colorful Grid Accent 3" w:semiHidden="0" w:uiPriority="73" w:unhideWhenUsed="0"/>
+    <w:lsdException w:name="Light Shading Accent 4" w:semiHidden="0" w:uiPriority="60" w:unhideWhenUsed="0"/>
+    <w:lsdException w:name="Light List Accent 4" w:semiHidden="0" w:uiPriority="61" w:unhideWhenUsed="0"/>
+    <w:lsdException w:name="Light Grid Accent 4" w:semiHidden="0" w:uiPriority="62" w:unhideWhenUsed="0"/>
+    <w:lsdException w:name="Medium Shading 1 Accent 4" w:semiHidden="0" w:uiPriority="63" w:unhideWhenUsed="0"/>
+    <w:lsdException w:name="Medium Shading 2 Accent 4" w:semiHidden="0" w:uiPriority="64" w:unhideWhenUsed="0"/>
+    <w:lsdException w:name="Medium List 1 Accent 4" w:semiHidden="0" w:uiPriority="65" w:unhideWhenUsed="0"/>
+    <w:lsdException w:name="Medium List 2 Accent 4" w:semiHidden="0" w:uiPriority="66" w:unhideWhenUsed="0"/>
+    <w:lsdException w:name="Medium Grid 1 Accent 4" w:semiHidden="0" w:uiPriority="67" w:unhideWhenUsed="0"/>
+    <w:lsdException w:name="Medium Grid 2 Accent 4" w:semiHidden="0" w:uiPriority="68" w:unhideWhenUsed="0"/>
+    <w:lsdException w:name="Medium Grid 3 Accent 4" w:semiHidden="0" w:uiPriority="69" w:unhideWhenUsed="0"/>
+    <w:lsdException w:name="Dark List Accent 4" w:semiHidden="0" w:uiPriority="70" w:unhideWhenUsed="0"/>
+    <w:lsdException w:name="Colorful Shading Accent 4" w:semiHidden="0" w:uiPriority="71" w:unhideWhenUsed="0"/>
+    <w:lsdException w:name="Colorful List Accent 4" w:semiHidden="0" w:uiPriority="72" w:unhideWhenUsed="0"/>
+    <w:lsdException w:name="Colorful Grid Accent 4" w:semiHidden="0" w:uiPriority="73" w:unhideWhenUsed="0"/>
+    <w:lsdException w:name="Light Shading Accent 5" w:semiHidden="0" w:uiPriority="60" w:unhideWhenUsed="0"/>
+    <w:lsdException w:name="Light List Accent 5" w:semiHidden="0" w:uiPriority="61" w:unhideWhenUsed="0"/>
+    <w:lsdException w:name="Light Grid Accent 5" w:semiHidden="0" w:uiPriority="62" w:unhideWhenUsed="0"/>
+    <w:lsdException w:name="Medium Shading 1 Accent 5" w:semiHidden="0" w:uiPriority="63" w:unhideWhenUsed="0"/>
+    <w:lsdException w:name="Medium Shading 2 Accent 5" w:semiHidden="0" w:uiPriority="64" w:unhideWhenUsed="0"/>
+    <w:lsdException w:name="Medium List 1 Accent 5" w:semiHidden="0" w:uiPriority="65" w:unhideWhenUsed="0"/>
+    <w:lsdException w:name="Medium List 2 Accent 5" w:semiHidden="0" w:uiPriority="66" w:unhideWhenUsed="0"/>
+    <w:lsdException w:name="Medium Grid 1 Accent 5" w:semiHidden="0" w:uiPriority="67" w:unhideWhenUsed="0"/>
+    <w:lsdException w:name="Medium Grid 2 Accent 5" w:semiHidden="0" w:uiPriority="68" w:unhideWhenUsed="0"/>
+    <w:lsdException w:name="Medium Grid 3 Accent 5" w:semiHidden="0" w:uiPriority="69" w:unhideWhenUsed="0"/>
+    <w:lsdException w:name="Dark List Accent 5" w:semiHidden="0" w:uiPriority="70" w:unhideWhenUsed="0"/>
+    <w:lsdException w:name="Colorful Shading Accent 5" w:semiHidden="0" w:uiPriority="71" w:unhideWhenUsed="0"/>
+    <w:lsdException w:name="Colorful List Accent 5" w:semiHidden="0" w:uiPriority="72" w:unhideWhenUsed="0"/>
+    <w:lsdException w:name="Colorful Grid Accent 5" w:semiHidden="0" w:uiPriority="73" w:unhideWhenUsed="0"/>
+    <w:lsdException w:name="Light Shading Accent 6" w:semiHidden="0" w:uiPriority="60" w:unhideWhenUsed="0"/>
+    <w:lsdException w:name="Light List Accent 6" w:semiHidden="0" w:uiPriority="61" w:unhideWhenUsed="0"/>
+    <w:lsdException w:name="Light Grid Accent 6" w:semiHidden="0" w:uiPriority="62" w:unhideWhenUsed="0"/>
+    <w:lsdException w:name="Medium Shading 1 Accent 6" w:semiHidden="0" w:uiPriority="63" w:unhideWhenUsed="0"/>
+    <w:lsdException w:name="Medium Shading 2 Accent 6" w:semiHidden="0" w:uiPriority="64" w:unhideWhenUsed="0"/>
+    <w:lsdException w:name="Medium List 1 Accent 6" w:semiHidden="0" w:uiPriority="65" w:unhideWhenUsed="0"/>
+    <w:lsdException w:name="Medium List 2 Accent 6" w:semiHidden="0" w:uiPriority="66" w:unhideWhenUsed="0"/>
+    <w:lsdException w:name="Medium Grid 1 Accent 6" w:semiHidden="0" w:uiPriority="67" w:unhideWhenUsed="0"/>
+    <w:lsdException w:name="Medium Grid 2 Accent 6" w:semiHidden="0" w:uiPriority="68" w:unhideWhenUsed="0"/>
+    <w:lsdException w:name="Medium Grid 3 Accent 6" w:semiHidden="0" w:uiPriority="69" w:unhideWhenUsed="0"/>
+    <w:lsdException w:name="Dark List Accent 6" w:semiHidden="0" w:uiPriority="70" w:unhideWhenUsed="0"/>
+    <w:lsdException w:name="Colorful Shading Accent 6" w:semiHidden="0" w:uiPriority="71" w:unhideWhenUsed="0"/>
+    <w:lsdException w:name="Colorful List Accent 6" w:semiHidden="0" w:uiPriority="72" w:unhideWhenUsed="0"/>
+    <w:lsdException w:name="Colorful Grid Accent 6" w:semiHidden="0" w:uiPriority="73" w:unhideWhenUsed="0"/>
+    <w:lsdException w:name="Subtle Emphasis" w:semiHidden="0" w:uiPriority="19" w:unhideWhenUsed="0" w:qFormat="1"/>
+    <w:lsdException w:name="Intense Emphasis" w:semiHidden="0" w:uiPriority="21" w:unhideWhenUsed="0" w:qFormat="1"/>
+    <w:lsdException w:name="Subtle Reference" w:semiHidden="0" w:uiPriority="31" w:unhideWhenUsed="0" w:qFormat="1"/>
+    <w:lsdException w:name="Intense Reference" w:semiHidden="0" w:uiPriority="32" w:unhideWhenUsed="0" w:qFormat="1"/>
+    <w:lsdException w:name="Book Title" w:semiHidden="0" w:uiPriority="33" w:unhideWhenUsed="0" w:qFormat="1"/>
+    <w:lsdException w:name="Bibliography" w:uiPriority="37"/>
+    <w:lsdException w:name="TOC Heading" w:uiPriority="39" w:qFormat="1"/>
+  </w:latentStyles>
+  <w:style w:type="paragraph" w:default="1" w:styleId="Normal">
+    <w:name w:val="Normal"/>
+    <w:qFormat/>
+  </w:style>
+  <w:style w:type="character" w:default="1" w:styleId="DefaultParagraphFont">
+    <w:name w:val="Default Paragraph Font"/>
+    <w:uiPriority w:val="1"/>
+    <w:semiHidden/>
+    <w:unhideWhenUsed/>
+  </w:style>
+  <w:style w:type="table" w:default="1" w:styleId="TableNormal">
+    <w:name w:val="Normal Table"/>
+    <w:uiPriority w:val="99"/>
+    <w:semiHidden/>
+    <w:unhideWhenUsed/>
+    <w:tblPr>
+      <w:tblInd w:w="0" w:type="dxa"/>
+      <w:tblCellMar>
+        <w:top w:w="0" w:type="dxa"/>
+        <w:left w:w="108" w:type="dxa"/>
+        <w:bottom w:w="0" w:type="dxa"/>
+        <w:right w:w="108" w:type="dxa"/>
+      </w:tblCellMar>
+    </w:tblPr>
+  </w:style>
+  <w:style w:type="numbering" w:default="1" w:styleId="NoList">
+    <w:name w:val="No List"/>
+    <w:uiPriority w:val="99"/>
+    <w:semiHidden/>
+    <w:unhideWhenUsed/>
   </w:style>
 </w:styles>
 </file>
@@ -2936,7 +3143,7 @@
   <a:extraClrSchemeLst/>
   <a:extLst>
     <a:ext uri="{05A4C25C-085E-4340-85A3-A5531E510DB2}">
-      <thm15:themeFamily xmlns="" xmlns:thm15="http://schemas.microsoft.com/office/thememl/2012/main" name="Office Theme" id="{62F939B6-93AF-4DB8-9C6B-D6C7DFDC589F}" vid="{4A3C46E8-61CC-4603-A589-7422A47A8E4A}"/>
+      <thm15:themeFamily xmlns:thm15="http://schemas.microsoft.com/office/thememl/2012/main" xmlns="" name="Office Theme" id="{62F939B6-93AF-4DB8-9C6B-D6C7DFDC589F}" vid="{4A3C46E8-61CC-4603-A589-7422A47A8E4A}"/>
     </a:ext>
   </a:extLst>
 </a:theme>

</xml_diff>

<commit_message>
code check quantity in cart
</commit_message>
<xml_diff>
--- a/J3.L.P0002. The book store.docx
+++ b/J3.L.P0002. The book store.docx
@@ -985,6 +985,655 @@
         </w:rPr>
         <w:t>Only Admin role has permission to do this function.</w:t>
       </w:r>
+    </w:p>
+    <w:p>
+      <w:pPr>
+        <w:numPr>
+          <w:ilvl w:val="1"/>
+          <w:numId w:val="1"/>
+        </w:numPr>
+        <w:pBdr>
+          <w:top w:val="nil"/>
+          <w:left w:val="nil"/>
+          <w:bottom w:val="nil"/>
+          <w:right w:val="nil"/>
+          <w:between w:val="nil"/>
+        </w:pBdr>
+        <w:spacing w:line="259" w:lineRule="auto"/>
+        <w:rPr>
+          <w:color w:val="000000"/>
+        </w:rPr>
+      </w:pPr>
+      <w:r>
+        <w:rPr>
+          <w:color w:val="000000"/>
+        </w:rPr>
+        <w:t>Remove the selected book.</w:t>
+      </w:r>
+    </w:p>
+    <w:p>
+      <w:pPr>
+        <w:numPr>
+          <w:ilvl w:val="1"/>
+          <w:numId w:val="1"/>
+        </w:numPr>
+        <w:pBdr>
+          <w:top w:val="nil"/>
+          <w:left w:val="nil"/>
+          <w:bottom w:val="nil"/>
+          <w:right w:val="nil"/>
+          <w:between w:val="nil"/>
+        </w:pBdr>
+        <w:spacing w:line="259" w:lineRule="auto"/>
+        <w:rPr>
+          <w:color w:val="000000"/>
+        </w:rPr>
+      </w:pPr>
+      <w:r>
+        <w:rPr>
+          <w:color w:val="000000"/>
+        </w:rPr>
+        <w:t>The confirm message will show before delete action.</w:t>
+      </w:r>
+    </w:p>
+    <w:p>
+      <w:pPr>
+        <w:numPr>
+          <w:ilvl w:val="1"/>
+          <w:numId w:val="1"/>
+        </w:numPr>
+        <w:pBdr>
+          <w:top w:val="nil"/>
+          <w:left w:val="nil"/>
+          <w:bottom w:val="nil"/>
+          <w:right w:val="nil"/>
+          <w:between w:val="nil"/>
+        </w:pBdr>
+        <w:spacing w:line="259" w:lineRule="auto"/>
+        <w:rPr>
+          <w:color w:val="000000"/>
+        </w:rPr>
+      </w:pPr>
+      <w:r>
+        <w:rPr>
+          <w:color w:val="000000"/>
+        </w:rPr>
+        <w:t>Update list book after delete.</w:t>
+      </w:r>
+    </w:p>
+    <w:p>
+      <w:pPr>
+        <w:numPr>
+          <w:ilvl w:val="1"/>
+          <w:numId w:val="1"/>
+        </w:numPr>
+        <w:pBdr>
+          <w:top w:val="nil"/>
+          <w:left w:val="nil"/>
+          <w:bottom w:val="nil"/>
+          <w:right w:val="nil"/>
+          <w:between w:val="nil"/>
+        </w:pBdr>
+        <w:spacing w:line="259" w:lineRule="auto"/>
+        <w:rPr>
+          <w:color w:val="000000"/>
+          <w:highlight w:val="yellow"/>
+        </w:rPr>
+      </w:pPr>
+      <w:r>
+        <w:rPr>
+          <w:color w:val="000000"/>
+          <w:highlight w:val="yellow"/>
+        </w:rPr>
+        <w:t xml:space="preserve">Remember that delete action is </w:t>
+      </w:r>
+      <w:proofErr w:type="gramStart"/>
+      <w:r>
+        <w:rPr>
+          <w:color w:val="000000"/>
+          <w:highlight w:val="yellow"/>
+        </w:rPr>
+        <w:t>update</w:t>
+      </w:r>
+      <w:proofErr w:type="gramEnd"/>
+      <w:r>
+        <w:rPr>
+          <w:color w:val="000000"/>
+          <w:highlight w:val="yellow"/>
+        </w:rPr>
+        <w:t xml:space="preserve"> the status of the book to Inactive.</w:t>
+      </w:r>
+    </w:p>
+    <w:p>
+      <w:pPr>
+        <w:numPr>
+          <w:ilvl w:val="0"/>
+          <w:numId w:val="1"/>
+        </w:numPr>
+        <w:pBdr>
+          <w:top w:val="nil"/>
+          <w:left w:val="nil"/>
+          <w:bottom w:val="nil"/>
+          <w:right w:val="nil"/>
+          <w:between w:val="nil"/>
+        </w:pBdr>
+        <w:spacing w:line="259" w:lineRule="auto"/>
+        <w:rPr>
+          <w:color w:val="000000"/>
+        </w:rPr>
+      </w:pPr>
+      <w:r>
+        <w:rPr>
+          <w:color w:val="000000"/>
+          <w:highlight w:val="yellow"/>
+        </w:rPr>
+        <w:t>Function 4:</w:t>
+      </w:r>
+      <w:r>
+        <w:rPr>
+          <w:color w:val="000000"/>
+        </w:rPr>
+        <w:t xml:space="preserve"> Update- 50 points</w:t>
+      </w:r>
+    </w:p>
+    <w:p>
+      <w:pPr>
+        <w:numPr>
+          <w:ilvl w:val="1"/>
+          <w:numId w:val="1"/>
+        </w:numPr>
+        <w:pBdr>
+          <w:top w:val="nil"/>
+          <w:left w:val="nil"/>
+          <w:bottom w:val="nil"/>
+          <w:right w:val="nil"/>
+          <w:between w:val="nil"/>
+        </w:pBdr>
+        <w:spacing w:line="259" w:lineRule="auto"/>
+        <w:rPr>
+          <w:color w:val="000000"/>
+        </w:rPr>
+      </w:pPr>
+      <w:r>
+        <w:rPr>
+          <w:color w:val="000000"/>
+        </w:rPr>
+        <w:t>Only Admin role has permission to do this function (login is required)</w:t>
+      </w:r>
+    </w:p>
+    <w:p>
+      <w:pPr>
+        <w:numPr>
+          <w:ilvl w:val="1"/>
+          <w:numId w:val="1"/>
+        </w:numPr>
+        <w:pBdr>
+          <w:top w:val="nil"/>
+          <w:left w:val="nil"/>
+          <w:bottom w:val="nil"/>
+          <w:right w:val="nil"/>
+          <w:between w:val="nil"/>
+        </w:pBdr>
+        <w:spacing w:line="259" w:lineRule="auto"/>
+        <w:rPr>
+          <w:color w:val="000000"/>
+        </w:rPr>
+      </w:pPr>
+      <w:r>
+        <w:rPr>
+          <w:color w:val="000000"/>
+        </w:rPr>
+        <w:t>Update information of the selected book:  tittle, price, author, category, import date, quantity</w:t>
+      </w:r>
+      <w:proofErr w:type="gramStart"/>
+      <w:r>
+        <w:rPr>
+          <w:color w:val="000000"/>
+        </w:rPr>
+        <w:t>,...</w:t>
+      </w:r>
+      <w:proofErr w:type="gramEnd"/>
+    </w:p>
+    <w:p>
+      <w:pPr>
+        <w:numPr>
+          <w:ilvl w:val="0"/>
+          <w:numId w:val="1"/>
+        </w:numPr>
+        <w:pBdr>
+          <w:top w:val="nil"/>
+          <w:left w:val="nil"/>
+          <w:bottom w:val="nil"/>
+          <w:right w:val="nil"/>
+          <w:between w:val="nil"/>
+        </w:pBdr>
+        <w:spacing w:line="259" w:lineRule="auto"/>
+        <w:rPr>
+          <w:color w:val="000000"/>
+        </w:rPr>
+      </w:pPr>
+      <w:r>
+        <w:rPr>
+          <w:color w:val="000000"/>
+          <w:highlight w:val="yellow"/>
+        </w:rPr>
+        <w:t>Function 5</w:t>
+      </w:r>
+      <w:r>
+        <w:rPr>
+          <w:color w:val="000000"/>
+        </w:rPr>
+        <w:t>: Insert- 50 points</w:t>
+      </w:r>
+    </w:p>
+    <w:p>
+      <w:pPr>
+        <w:numPr>
+          <w:ilvl w:val="1"/>
+          <w:numId w:val="1"/>
+        </w:numPr>
+        <w:pBdr>
+          <w:top w:val="nil"/>
+          <w:left w:val="nil"/>
+          <w:bottom w:val="nil"/>
+          <w:right w:val="nil"/>
+          <w:between w:val="nil"/>
+        </w:pBdr>
+        <w:spacing w:line="259" w:lineRule="auto"/>
+        <w:rPr>
+          <w:color w:val="000000"/>
+        </w:rPr>
+      </w:pPr>
+      <w:r>
+        <w:rPr>
+          <w:color w:val="000000"/>
+        </w:rPr>
+        <w:t xml:space="preserve">Only Admin role has permission to </w:t>
+      </w:r>
+      <w:r>
+        <w:t xml:space="preserve">create a </w:t>
+      </w:r>
+      <w:proofErr w:type="spellStart"/>
+      <w:r>
+        <w:t>new</w:t>
+      </w:r>
+      <w:r>
+        <w:rPr>
+          <w:color w:val="000000"/>
+        </w:rPr>
+        <w:t>book</w:t>
+      </w:r>
+      <w:proofErr w:type="spellEnd"/>
+      <w:r>
+        <w:rPr>
+          <w:color w:val="000000"/>
+        </w:rPr>
+        <w:t>.</w:t>
+      </w:r>
+    </w:p>
+    <w:p>
+      <w:pPr>
+        <w:numPr>
+          <w:ilvl w:val="1"/>
+          <w:numId w:val="1"/>
+        </w:numPr>
+        <w:pBdr>
+          <w:top w:val="nil"/>
+          <w:left w:val="nil"/>
+          <w:bottom w:val="nil"/>
+          <w:right w:val="nil"/>
+          <w:between w:val="nil"/>
+        </w:pBdr>
+        <w:spacing w:line="259" w:lineRule="auto"/>
+        <w:rPr>
+          <w:color w:val="000000"/>
+        </w:rPr>
+      </w:pPr>
+      <w:r>
+        <w:rPr>
+          <w:color w:val="000000"/>
+        </w:rPr>
+        <w:t>Create new book.</w:t>
+      </w:r>
+    </w:p>
+    <w:p>
+      <w:pPr>
+        <w:numPr>
+          <w:ilvl w:val="1"/>
+          <w:numId w:val="1"/>
+        </w:numPr>
+        <w:pBdr>
+          <w:top w:val="nil"/>
+          <w:left w:val="nil"/>
+          <w:bottom w:val="nil"/>
+          <w:right w:val="nil"/>
+          <w:between w:val="nil"/>
+        </w:pBdr>
+        <w:spacing w:line="259" w:lineRule="auto"/>
+        <w:rPr>
+          <w:color w:val="000000"/>
+        </w:rPr>
+      </w:pPr>
+      <w:r>
+        <w:rPr>
+          <w:color w:val="000000"/>
+        </w:rPr>
+        <w:t>Date import is current date.</w:t>
+      </w:r>
+    </w:p>
+    <w:p>
+      <w:pPr>
+        <w:numPr>
+          <w:ilvl w:val="1"/>
+          <w:numId w:val="1"/>
+        </w:numPr>
+        <w:pBdr>
+          <w:top w:val="nil"/>
+          <w:left w:val="nil"/>
+          <w:bottom w:val="nil"/>
+          <w:right w:val="nil"/>
+          <w:between w:val="nil"/>
+        </w:pBdr>
+        <w:spacing w:line="259" w:lineRule="auto"/>
+        <w:rPr>
+          <w:color w:val="000000"/>
+        </w:rPr>
+      </w:pPr>
+      <w:r>
+        <w:rPr>
+          <w:color w:val="000000"/>
+        </w:rPr>
+        <w:t>The default status of new book is active.</w:t>
+      </w:r>
+    </w:p>
+    <w:p>
+      <w:pPr>
+        <w:numPr>
+          <w:ilvl w:val="0"/>
+          <w:numId w:val="1"/>
+        </w:numPr>
+        <w:pBdr>
+          <w:top w:val="nil"/>
+          <w:left w:val="nil"/>
+          <w:bottom w:val="nil"/>
+          <w:right w:val="nil"/>
+          <w:between w:val="nil"/>
+        </w:pBdr>
+        <w:spacing w:line="259" w:lineRule="auto"/>
+        <w:rPr>
+          <w:color w:val="000000"/>
+        </w:rPr>
+      </w:pPr>
+      <w:r>
+        <w:rPr>
+          <w:color w:val="000000"/>
+        </w:rPr>
+        <w:t>Function 6: shopping- 150 points</w:t>
+      </w:r>
+    </w:p>
+    <w:p>
+      <w:pPr>
+        <w:numPr>
+          <w:ilvl w:val="1"/>
+          <w:numId w:val="1"/>
+        </w:numPr>
+        <w:pBdr>
+          <w:top w:val="nil"/>
+          <w:left w:val="nil"/>
+          <w:bottom w:val="nil"/>
+          <w:right w:val="nil"/>
+          <w:between w:val="nil"/>
+        </w:pBdr>
+        <w:spacing w:line="259" w:lineRule="auto"/>
+        <w:rPr>
+          <w:color w:val="000000"/>
+        </w:rPr>
+      </w:pPr>
+      <w:r>
+        <w:rPr>
+          <w:color w:val="000000"/>
+        </w:rPr>
+        <w:t xml:space="preserve">All </w:t>
+      </w:r>
+      <w:r>
+        <w:t>users</w:t>
+      </w:r>
+      <w:r>
+        <w:rPr>
+          <w:color w:val="000000"/>
+        </w:rPr>
+        <w:t xml:space="preserve"> can use this function </w:t>
+      </w:r>
+      <w:r>
+        <w:t xml:space="preserve">except Admin </w:t>
+      </w:r>
+      <w:r>
+        <w:t xml:space="preserve">role </w:t>
+      </w:r>
+      <w:r>
+        <w:rPr>
+          <w:color w:val="000000"/>
+        </w:rPr>
+        <w:t>(</w:t>
+      </w:r>
+      <w:r>
+        <w:rPr>
+          <w:color w:val="000000"/>
+        </w:rPr>
+        <w:t>login is required)</w:t>
+      </w:r>
+    </w:p>
+    <w:p>
+      <w:pPr>
+        <w:numPr>
+          <w:ilvl w:val="1"/>
+          <w:numId w:val="1"/>
+        </w:numPr>
+        <w:pBdr>
+          <w:top w:val="nil"/>
+          <w:left w:val="nil"/>
+          <w:bottom w:val="nil"/>
+          <w:right w:val="nil"/>
+          <w:between w:val="nil"/>
+        </w:pBdr>
+        <w:spacing w:line="259" w:lineRule="auto"/>
+        <w:rPr>
+          <w:color w:val="000000"/>
+        </w:rPr>
+      </w:pPr>
+      <w:r>
+        <w:rPr>
+          <w:color w:val="000000"/>
+        </w:rPr>
+        <w:t xml:space="preserve">Add the selected book to shopping cart. </w:t>
+      </w:r>
+      <w:r>
+        <w:t>The default quantity is 1.</w:t>
+      </w:r>
+    </w:p>
+    <w:p>
+      <w:pPr>
+        <w:numPr>
+          <w:ilvl w:val="1"/>
+          <w:numId w:val="1"/>
+        </w:numPr>
+        <w:pBdr>
+          <w:top w:val="nil"/>
+          <w:left w:val="nil"/>
+          <w:bottom w:val="nil"/>
+          <w:right w:val="nil"/>
+          <w:between w:val="nil"/>
+        </w:pBdr>
+        <w:spacing w:line="259" w:lineRule="auto"/>
+        <w:rPr>
+          <w:color w:val="000000"/>
+        </w:rPr>
+      </w:pPr>
+      <w:r>
+        <w:rPr>
+          <w:color w:val="000000"/>
+        </w:rPr>
+        <w:t>Each user can buy any available book in the list (not limit the amount book want to buy)</w:t>
+      </w:r>
+    </w:p>
+    <w:p>
+      <w:pPr>
+        <w:numPr>
+          <w:ilvl w:val="1"/>
+          <w:numId w:val="1"/>
+        </w:numPr>
+        <w:pBdr>
+          <w:top w:val="nil"/>
+          <w:left w:val="nil"/>
+          <w:bottom w:val="nil"/>
+          <w:right w:val="nil"/>
+          <w:between w:val="nil"/>
+        </w:pBdr>
+        <w:spacing w:line="259" w:lineRule="auto"/>
+        <w:rPr>
+          <w:color w:val="000000"/>
+        </w:rPr>
+      </w:pPr>
+      <w:r>
+        <w:rPr>
+          <w:color w:val="000000"/>
+        </w:rPr>
+        <w:lastRenderedPageBreak/>
+        <w:t xml:space="preserve">User can view the selected book in the cart. For each book: book name, amount, </w:t>
+      </w:r>
+      <w:proofErr w:type="gramStart"/>
+      <w:r>
+        <w:rPr>
+          <w:color w:val="000000"/>
+        </w:rPr>
+        <w:t>price</w:t>
+      </w:r>
+      <w:proofErr w:type="gramEnd"/>
+      <w:r>
+        <w:rPr>
+          <w:color w:val="000000"/>
+        </w:rPr>
+        <w:t>, total. The screen must show the total amount of money of this cart.</w:t>
+      </w:r>
+    </w:p>
+    <w:p>
+      <w:pPr>
+        <w:numPr>
+          <w:ilvl w:val="1"/>
+          <w:numId w:val="1"/>
+        </w:numPr>
+        <w:pBdr>
+          <w:top w:val="nil"/>
+          <w:left w:val="nil"/>
+          <w:bottom w:val="nil"/>
+          <w:right w:val="nil"/>
+          <w:between w:val="nil"/>
+        </w:pBdr>
+        <w:spacing w:line="259" w:lineRule="auto"/>
+        <w:rPr>
+          <w:color w:val="000000"/>
+        </w:rPr>
+      </w:pPr>
+      <w:r>
+        <w:rPr>
+          <w:color w:val="000000"/>
+        </w:rPr>
+        <w:t>User can remove the book from the cart. The confirm message will show before delete action.</w:t>
+      </w:r>
+    </w:p>
+    <w:p>
+      <w:pPr>
+        <w:numPr>
+          <w:ilvl w:val="1"/>
+          <w:numId w:val="1"/>
+        </w:numPr>
+        <w:pBdr>
+          <w:top w:val="nil"/>
+          <w:left w:val="nil"/>
+          <w:bottom w:val="nil"/>
+          <w:right w:val="nil"/>
+          <w:between w:val="nil"/>
+        </w:pBdr>
+        <w:spacing w:line="259" w:lineRule="auto"/>
+        <w:rPr>
+          <w:color w:val="000000"/>
+        </w:rPr>
+      </w:pPr>
+      <w:r>
+        <w:rPr>
+          <w:color w:val="000000"/>
+        </w:rPr>
+        <w:t>User can update amount of each book in cart.</w:t>
+      </w:r>
+    </w:p>
+    <w:p>
+      <w:pPr>
+        <w:numPr>
+          <w:ilvl w:val="1"/>
+          <w:numId w:val="1"/>
+        </w:numPr>
+        <w:pBdr>
+          <w:top w:val="nil"/>
+          <w:left w:val="nil"/>
+          <w:bottom w:val="nil"/>
+          <w:right w:val="nil"/>
+          <w:between w:val="nil"/>
+        </w:pBdr>
+        <w:spacing w:line="259" w:lineRule="auto"/>
+      </w:pPr>
+      <w:r>
+        <w:t>Click the Confirm button to store the booking to database (must store the buy date time). The warning message will show if the select book is out of stock.</w:t>
+      </w:r>
+    </w:p>
+    <w:p>
+      <w:pPr>
+        <w:numPr>
+          <w:ilvl w:val="0"/>
+          <w:numId w:val="1"/>
+        </w:numPr>
+        <w:pBdr>
+          <w:top w:val="nil"/>
+          <w:left w:val="nil"/>
+          <w:bottom w:val="nil"/>
+          <w:right w:val="nil"/>
+          <w:between w:val="nil"/>
+        </w:pBdr>
+        <w:spacing w:line="259" w:lineRule="auto"/>
+        <w:rPr>
+          <w:color w:val="000000"/>
+        </w:rPr>
+      </w:pPr>
+      <w:r>
+        <w:rPr>
+          <w:color w:val="000000"/>
+        </w:rPr>
+        <w:t>Function 7:  discount code- 50 points(extra)</w:t>
+      </w:r>
+    </w:p>
+    <w:p>
+      <w:pPr>
+        <w:numPr>
+          <w:ilvl w:val="1"/>
+          <w:numId w:val="1"/>
+        </w:numPr>
+        <w:pBdr>
+          <w:top w:val="nil"/>
+          <w:left w:val="nil"/>
+          <w:bottom w:val="nil"/>
+          <w:right w:val="nil"/>
+          <w:between w:val="nil"/>
+        </w:pBdr>
+        <w:spacing w:line="259" w:lineRule="auto"/>
+        <w:rPr>
+          <w:color w:val="000000"/>
+        </w:rPr>
+      </w:pPr>
+      <w:r>
+        <w:rPr>
+          <w:color w:val="000000"/>
+        </w:rPr>
+        <w:t>When user shopping can enter the discount code.</w:t>
+      </w:r>
       <w:bookmarkStart w:id="1" w:name="_GoBack"/>
       <w:bookmarkEnd w:id="1"/>
     </w:p>
@@ -1003,668 +1652,11 @@
         </w:pBdr>
         <w:spacing w:line="259" w:lineRule="auto"/>
         <w:rPr>
-          <w:color w:val="000000"/>
-        </w:rPr>
-      </w:pPr>
-      <w:r>
-        <w:rPr>
-          <w:color w:val="000000"/>
-        </w:rPr>
-        <w:t>Remove the selected book.</w:t>
-      </w:r>
-    </w:p>
-    <w:p>
-      <w:pPr>
-        <w:numPr>
-          <w:ilvl w:val="1"/>
-          <w:numId w:val="1"/>
-        </w:numPr>
-        <w:pBdr>
-          <w:top w:val="nil"/>
-          <w:left w:val="nil"/>
-          <w:bottom w:val="nil"/>
-          <w:right w:val="nil"/>
-          <w:between w:val="nil"/>
-        </w:pBdr>
-        <w:spacing w:line="259" w:lineRule="auto"/>
-        <w:rPr>
-          <w:color w:val="000000"/>
-        </w:rPr>
-      </w:pPr>
-      <w:r>
-        <w:rPr>
-          <w:color w:val="000000"/>
-        </w:rPr>
-        <w:t>The confirm message will show before delete action.</w:t>
-      </w:r>
-    </w:p>
-    <w:p>
-      <w:pPr>
-        <w:numPr>
-          <w:ilvl w:val="1"/>
-          <w:numId w:val="1"/>
-        </w:numPr>
-        <w:pBdr>
-          <w:top w:val="nil"/>
-          <w:left w:val="nil"/>
-          <w:bottom w:val="nil"/>
-          <w:right w:val="nil"/>
-          <w:between w:val="nil"/>
-        </w:pBdr>
-        <w:spacing w:line="259" w:lineRule="auto"/>
-        <w:rPr>
-          <w:color w:val="000000"/>
-        </w:rPr>
-      </w:pPr>
-      <w:r>
-        <w:rPr>
-          <w:color w:val="000000"/>
-        </w:rPr>
-        <w:t>Update list book after delete.</w:t>
-      </w:r>
-    </w:p>
-    <w:p>
-      <w:pPr>
-        <w:numPr>
-          <w:ilvl w:val="1"/>
-          <w:numId w:val="1"/>
-        </w:numPr>
-        <w:pBdr>
-          <w:top w:val="nil"/>
-          <w:left w:val="nil"/>
-          <w:bottom w:val="nil"/>
-          <w:right w:val="nil"/>
-          <w:between w:val="nil"/>
-        </w:pBdr>
-        <w:spacing w:line="259" w:lineRule="auto"/>
-        <w:rPr>
-          <w:color w:val="000000"/>
           <w:highlight w:val="yellow"/>
         </w:rPr>
       </w:pPr>
       <w:r>
         <w:rPr>
-          <w:color w:val="000000"/>
-          <w:highlight w:val="yellow"/>
-        </w:rPr>
-        <w:t xml:space="preserve">Remember that delete action is </w:t>
-      </w:r>
-      <w:proofErr w:type="gramStart"/>
-      <w:r>
-        <w:rPr>
-          <w:color w:val="000000"/>
-          <w:highlight w:val="yellow"/>
-        </w:rPr>
-        <w:t>update</w:t>
-      </w:r>
-      <w:proofErr w:type="gramEnd"/>
-      <w:r>
-        <w:rPr>
-          <w:color w:val="000000"/>
-          <w:highlight w:val="yellow"/>
-        </w:rPr>
-        <w:t xml:space="preserve"> the status of the book to Inactive.</w:t>
-      </w:r>
-    </w:p>
-    <w:p>
-      <w:pPr>
-        <w:numPr>
-          <w:ilvl w:val="0"/>
-          <w:numId w:val="1"/>
-        </w:numPr>
-        <w:pBdr>
-          <w:top w:val="nil"/>
-          <w:left w:val="nil"/>
-          <w:bottom w:val="nil"/>
-          <w:right w:val="nil"/>
-          <w:between w:val="nil"/>
-        </w:pBdr>
-        <w:spacing w:line="259" w:lineRule="auto"/>
-        <w:rPr>
-          <w:color w:val="000000"/>
-        </w:rPr>
-      </w:pPr>
-      <w:r>
-        <w:rPr>
-          <w:color w:val="000000"/>
-          <w:highlight w:val="yellow"/>
-        </w:rPr>
-        <w:t>Function 4:</w:t>
-      </w:r>
-      <w:r>
-        <w:rPr>
-          <w:color w:val="000000"/>
-        </w:rPr>
-        <w:t xml:space="preserve"> Update- 50 points</w:t>
-      </w:r>
-    </w:p>
-    <w:p>
-      <w:pPr>
-        <w:numPr>
-          <w:ilvl w:val="1"/>
-          <w:numId w:val="1"/>
-        </w:numPr>
-        <w:pBdr>
-          <w:top w:val="nil"/>
-          <w:left w:val="nil"/>
-          <w:bottom w:val="nil"/>
-          <w:right w:val="nil"/>
-          <w:between w:val="nil"/>
-        </w:pBdr>
-        <w:spacing w:line="259" w:lineRule="auto"/>
-        <w:rPr>
-          <w:color w:val="000000"/>
-        </w:rPr>
-      </w:pPr>
-      <w:r>
-        <w:rPr>
-          <w:color w:val="000000"/>
-        </w:rPr>
-        <w:t>Only Admin role has permission to do this function (login is required)</w:t>
-      </w:r>
-    </w:p>
-    <w:p>
-      <w:pPr>
-        <w:numPr>
-          <w:ilvl w:val="1"/>
-          <w:numId w:val="1"/>
-        </w:numPr>
-        <w:pBdr>
-          <w:top w:val="nil"/>
-          <w:left w:val="nil"/>
-          <w:bottom w:val="nil"/>
-          <w:right w:val="nil"/>
-          <w:between w:val="nil"/>
-        </w:pBdr>
-        <w:spacing w:line="259" w:lineRule="auto"/>
-        <w:rPr>
-          <w:color w:val="000000"/>
-        </w:rPr>
-      </w:pPr>
-      <w:r>
-        <w:rPr>
-          <w:color w:val="000000"/>
-        </w:rPr>
-        <w:t>Update information of the selected book:  tittle, price, author, category, import date, quantity</w:t>
-      </w:r>
-      <w:proofErr w:type="gramStart"/>
-      <w:r>
-        <w:rPr>
-          <w:color w:val="000000"/>
-        </w:rPr>
-        <w:t>,...</w:t>
-      </w:r>
-      <w:proofErr w:type="gramEnd"/>
-    </w:p>
-    <w:p>
-      <w:pPr>
-        <w:numPr>
-          <w:ilvl w:val="0"/>
-          <w:numId w:val="1"/>
-        </w:numPr>
-        <w:pBdr>
-          <w:top w:val="nil"/>
-          <w:left w:val="nil"/>
-          <w:bottom w:val="nil"/>
-          <w:right w:val="nil"/>
-          <w:between w:val="nil"/>
-        </w:pBdr>
-        <w:spacing w:line="259" w:lineRule="auto"/>
-        <w:rPr>
-          <w:color w:val="000000"/>
-        </w:rPr>
-      </w:pPr>
-      <w:r>
-        <w:rPr>
-          <w:color w:val="000000"/>
-          <w:highlight w:val="yellow"/>
-        </w:rPr>
-        <w:t>Function 5</w:t>
-      </w:r>
-      <w:r>
-        <w:rPr>
-          <w:color w:val="000000"/>
-        </w:rPr>
-        <w:t>: Insert- 50 points</w:t>
-      </w:r>
-    </w:p>
-    <w:p>
-      <w:pPr>
-        <w:numPr>
-          <w:ilvl w:val="1"/>
-          <w:numId w:val="1"/>
-        </w:numPr>
-        <w:pBdr>
-          <w:top w:val="nil"/>
-          <w:left w:val="nil"/>
-          <w:bottom w:val="nil"/>
-          <w:right w:val="nil"/>
-          <w:between w:val="nil"/>
-        </w:pBdr>
-        <w:spacing w:line="259" w:lineRule="auto"/>
-        <w:rPr>
-          <w:color w:val="000000"/>
-        </w:rPr>
-      </w:pPr>
-      <w:r>
-        <w:rPr>
-          <w:color w:val="000000"/>
-        </w:rPr>
-        <w:t xml:space="preserve">Only Admin role has permission to </w:t>
-      </w:r>
-      <w:r>
-        <w:t xml:space="preserve">create a </w:t>
-      </w:r>
-      <w:proofErr w:type="spellStart"/>
-      <w:r>
-        <w:t>new</w:t>
-      </w:r>
-      <w:r>
-        <w:rPr>
-          <w:color w:val="000000"/>
-        </w:rPr>
-        <w:t>book</w:t>
-      </w:r>
-      <w:proofErr w:type="spellEnd"/>
-      <w:r>
-        <w:rPr>
-          <w:color w:val="000000"/>
-        </w:rPr>
-        <w:t>.</w:t>
-      </w:r>
-    </w:p>
-    <w:p>
-      <w:pPr>
-        <w:numPr>
-          <w:ilvl w:val="1"/>
-          <w:numId w:val="1"/>
-        </w:numPr>
-        <w:pBdr>
-          <w:top w:val="nil"/>
-          <w:left w:val="nil"/>
-          <w:bottom w:val="nil"/>
-          <w:right w:val="nil"/>
-          <w:between w:val="nil"/>
-        </w:pBdr>
-        <w:spacing w:line="259" w:lineRule="auto"/>
-        <w:rPr>
-          <w:color w:val="000000"/>
-        </w:rPr>
-      </w:pPr>
-      <w:r>
-        <w:rPr>
-          <w:color w:val="000000"/>
-        </w:rPr>
-        <w:t>Create new book.</w:t>
-      </w:r>
-    </w:p>
-    <w:p>
-      <w:pPr>
-        <w:numPr>
-          <w:ilvl w:val="1"/>
-          <w:numId w:val="1"/>
-        </w:numPr>
-        <w:pBdr>
-          <w:top w:val="nil"/>
-          <w:left w:val="nil"/>
-          <w:bottom w:val="nil"/>
-          <w:right w:val="nil"/>
-          <w:between w:val="nil"/>
-        </w:pBdr>
-        <w:spacing w:line="259" w:lineRule="auto"/>
-        <w:rPr>
-          <w:color w:val="000000"/>
-        </w:rPr>
-      </w:pPr>
-      <w:r>
-        <w:rPr>
-          <w:color w:val="000000"/>
-        </w:rPr>
-        <w:t>Date import is current date.</w:t>
-      </w:r>
-    </w:p>
-    <w:p>
-      <w:pPr>
-        <w:numPr>
-          <w:ilvl w:val="1"/>
-          <w:numId w:val="1"/>
-        </w:numPr>
-        <w:pBdr>
-          <w:top w:val="nil"/>
-          <w:left w:val="nil"/>
-          <w:bottom w:val="nil"/>
-          <w:right w:val="nil"/>
-          <w:between w:val="nil"/>
-        </w:pBdr>
-        <w:spacing w:line="259" w:lineRule="auto"/>
-        <w:rPr>
-          <w:color w:val="000000"/>
-        </w:rPr>
-      </w:pPr>
-      <w:r>
-        <w:rPr>
-          <w:color w:val="000000"/>
-        </w:rPr>
-        <w:t>The default status of new book is active.</w:t>
-      </w:r>
-    </w:p>
-    <w:p>
-      <w:pPr>
-        <w:numPr>
-          <w:ilvl w:val="0"/>
-          <w:numId w:val="1"/>
-        </w:numPr>
-        <w:pBdr>
-          <w:top w:val="nil"/>
-          <w:left w:val="nil"/>
-          <w:bottom w:val="nil"/>
-          <w:right w:val="nil"/>
-          <w:between w:val="nil"/>
-        </w:pBdr>
-        <w:spacing w:line="259" w:lineRule="auto"/>
-        <w:rPr>
-          <w:color w:val="000000"/>
-        </w:rPr>
-      </w:pPr>
-      <w:r>
-        <w:rPr>
-          <w:color w:val="000000"/>
-        </w:rPr>
-        <w:t>Function 6: shopping- 150 points</w:t>
-      </w:r>
-    </w:p>
-    <w:p>
-      <w:pPr>
-        <w:numPr>
-          <w:ilvl w:val="1"/>
-          <w:numId w:val="1"/>
-        </w:numPr>
-        <w:pBdr>
-          <w:top w:val="nil"/>
-          <w:left w:val="nil"/>
-          <w:bottom w:val="nil"/>
-          <w:right w:val="nil"/>
-          <w:between w:val="nil"/>
-        </w:pBdr>
-        <w:spacing w:line="259" w:lineRule="auto"/>
-        <w:rPr>
-          <w:color w:val="000000"/>
-        </w:rPr>
-      </w:pPr>
-      <w:r>
-        <w:rPr>
-          <w:color w:val="000000"/>
-        </w:rPr>
-        <w:t xml:space="preserve">All </w:t>
-      </w:r>
-      <w:r>
-        <w:t>users</w:t>
-      </w:r>
-      <w:r>
-        <w:rPr>
-          <w:color w:val="000000"/>
-        </w:rPr>
-        <w:t xml:space="preserve"> can use this function </w:t>
-      </w:r>
-      <w:r>
-        <w:t xml:space="preserve">except Admin </w:t>
-      </w:r>
-      <w:r>
-        <w:t xml:space="preserve">role </w:t>
-      </w:r>
-      <w:r>
-        <w:rPr>
-          <w:color w:val="000000"/>
-        </w:rPr>
-        <w:t>(</w:t>
-      </w:r>
-      <w:r>
-        <w:rPr>
-          <w:color w:val="000000"/>
-        </w:rPr>
-        <w:t>login is required)</w:t>
-      </w:r>
-    </w:p>
-    <w:p>
-      <w:pPr>
-        <w:numPr>
-          <w:ilvl w:val="1"/>
-          <w:numId w:val="1"/>
-        </w:numPr>
-        <w:pBdr>
-          <w:top w:val="nil"/>
-          <w:left w:val="nil"/>
-          <w:bottom w:val="nil"/>
-          <w:right w:val="nil"/>
-          <w:between w:val="nil"/>
-        </w:pBdr>
-        <w:spacing w:line="259" w:lineRule="auto"/>
-        <w:rPr>
-          <w:color w:val="000000"/>
-        </w:rPr>
-      </w:pPr>
-      <w:r>
-        <w:rPr>
-          <w:color w:val="000000"/>
-        </w:rPr>
-        <w:t xml:space="preserve">Add the selected book to shopping cart. </w:t>
-      </w:r>
-      <w:r>
-        <w:t>The default quantity is 1.</w:t>
-      </w:r>
-    </w:p>
-    <w:p>
-      <w:pPr>
-        <w:numPr>
-          <w:ilvl w:val="1"/>
-          <w:numId w:val="1"/>
-        </w:numPr>
-        <w:pBdr>
-          <w:top w:val="nil"/>
-          <w:left w:val="nil"/>
-          <w:bottom w:val="nil"/>
-          <w:right w:val="nil"/>
-          <w:between w:val="nil"/>
-        </w:pBdr>
-        <w:spacing w:line="259" w:lineRule="auto"/>
-        <w:rPr>
-          <w:color w:val="000000"/>
-        </w:rPr>
-      </w:pPr>
-      <w:r>
-        <w:rPr>
-          <w:color w:val="000000"/>
-        </w:rPr>
-        <w:t>Each user can buy any available book in the list (not limit the amount book want to buy)</w:t>
-      </w:r>
-    </w:p>
-    <w:p>
-      <w:pPr>
-        <w:numPr>
-          <w:ilvl w:val="1"/>
-          <w:numId w:val="1"/>
-        </w:numPr>
-        <w:pBdr>
-          <w:top w:val="nil"/>
-          <w:left w:val="nil"/>
-          <w:bottom w:val="nil"/>
-          <w:right w:val="nil"/>
-          <w:between w:val="nil"/>
-        </w:pBdr>
-        <w:spacing w:line="259" w:lineRule="auto"/>
-        <w:rPr>
-          <w:color w:val="000000"/>
-        </w:rPr>
-      </w:pPr>
-      <w:r>
-        <w:rPr>
-          <w:color w:val="000000"/>
-        </w:rPr>
-        <w:lastRenderedPageBreak/>
-        <w:t xml:space="preserve">User can view the selected book in the cart. For each book: book name, amount, </w:t>
-      </w:r>
-      <w:proofErr w:type="gramStart"/>
-      <w:r>
-        <w:rPr>
-          <w:color w:val="000000"/>
-        </w:rPr>
-        <w:t>price</w:t>
-      </w:r>
-      <w:proofErr w:type="gramEnd"/>
-      <w:r>
-        <w:rPr>
-          <w:color w:val="000000"/>
-        </w:rPr>
-        <w:t>, total. The screen must show the total amount of money of this cart.</w:t>
-      </w:r>
-    </w:p>
-    <w:p>
-      <w:pPr>
-        <w:numPr>
-          <w:ilvl w:val="1"/>
-          <w:numId w:val="1"/>
-        </w:numPr>
-        <w:pBdr>
-          <w:top w:val="nil"/>
-          <w:left w:val="nil"/>
-          <w:bottom w:val="nil"/>
-          <w:right w:val="nil"/>
-          <w:between w:val="nil"/>
-        </w:pBdr>
-        <w:spacing w:line="259" w:lineRule="auto"/>
-        <w:rPr>
-          <w:color w:val="000000"/>
-        </w:rPr>
-      </w:pPr>
-      <w:r>
-        <w:rPr>
-          <w:color w:val="000000"/>
-        </w:rPr>
-        <w:t>User can remove the book from the cart. The confirm message will show before delete action.</w:t>
-      </w:r>
-    </w:p>
-    <w:p>
-      <w:pPr>
-        <w:numPr>
-          <w:ilvl w:val="1"/>
-          <w:numId w:val="1"/>
-        </w:numPr>
-        <w:pBdr>
-          <w:top w:val="nil"/>
-          <w:left w:val="nil"/>
-          <w:bottom w:val="nil"/>
-          <w:right w:val="nil"/>
-          <w:between w:val="nil"/>
-        </w:pBdr>
-        <w:spacing w:line="259" w:lineRule="auto"/>
-        <w:rPr>
-          <w:color w:val="000000"/>
-        </w:rPr>
-      </w:pPr>
-      <w:r>
-        <w:rPr>
-          <w:color w:val="000000"/>
-        </w:rPr>
-        <w:t>User can update amount of each book in cart.</w:t>
-      </w:r>
-    </w:p>
-    <w:p>
-      <w:pPr>
-        <w:numPr>
-          <w:ilvl w:val="1"/>
-          <w:numId w:val="1"/>
-        </w:numPr>
-        <w:pBdr>
-          <w:top w:val="nil"/>
-          <w:left w:val="nil"/>
-          <w:bottom w:val="nil"/>
-          <w:right w:val="nil"/>
-          <w:between w:val="nil"/>
-        </w:pBdr>
-        <w:spacing w:line="259" w:lineRule="auto"/>
-        <w:rPr>
-          <w:color w:val="FF0000"/>
-        </w:rPr>
-      </w:pPr>
-      <w:r>
-        <w:rPr>
-          <w:color w:val="FF0000"/>
-        </w:rPr>
-        <w:t>Click the Confirm button to store the booking to database (must store the buy date time). The warning message will show if the select book is out of stock.</w:t>
-      </w:r>
-    </w:p>
-    <w:p>
-      <w:pPr>
-        <w:numPr>
-          <w:ilvl w:val="0"/>
-          <w:numId w:val="1"/>
-        </w:numPr>
-        <w:pBdr>
-          <w:top w:val="nil"/>
-          <w:left w:val="nil"/>
-          <w:bottom w:val="nil"/>
-          <w:right w:val="nil"/>
-          <w:between w:val="nil"/>
-        </w:pBdr>
-        <w:spacing w:line="259" w:lineRule="auto"/>
-        <w:rPr>
-          <w:color w:val="000000"/>
-        </w:rPr>
-      </w:pPr>
-      <w:r>
-        <w:rPr>
-          <w:color w:val="000000"/>
-        </w:rPr>
-        <w:t>Function 7:  discount code- 50 points(extra)</w:t>
-      </w:r>
-    </w:p>
-    <w:p>
-      <w:pPr>
-        <w:numPr>
-          <w:ilvl w:val="1"/>
-          <w:numId w:val="1"/>
-        </w:numPr>
-        <w:pBdr>
-          <w:top w:val="nil"/>
-          <w:left w:val="nil"/>
-          <w:bottom w:val="nil"/>
-          <w:right w:val="nil"/>
-          <w:between w:val="nil"/>
-        </w:pBdr>
-        <w:spacing w:line="259" w:lineRule="auto"/>
-        <w:rPr>
-          <w:color w:val="000000"/>
-        </w:rPr>
-      </w:pPr>
-      <w:r>
-        <w:rPr>
-          <w:color w:val="000000"/>
-        </w:rPr>
-        <w:t>When user shopping can enter the discount code.</w:t>
-      </w:r>
-    </w:p>
-    <w:p>
-      <w:pPr>
-        <w:numPr>
-          <w:ilvl w:val="1"/>
-          <w:numId w:val="1"/>
-        </w:numPr>
-        <w:pBdr>
-          <w:top w:val="nil"/>
-          <w:left w:val="nil"/>
-          <w:bottom w:val="nil"/>
-          <w:right w:val="nil"/>
-          <w:between w:val="nil"/>
-        </w:pBdr>
-        <w:spacing w:line="259" w:lineRule="auto"/>
-        <w:rPr>
-          <w:color w:val="000000"/>
-          <w:highlight w:val="yellow"/>
-        </w:rPr>
-      </w:pPr>
-      <w:r>
-        <w:rPr>
-          <w:color w:val="000000"/>
           <w:highlight w:val="yellow"/>
         </w:rPr>
         <w:t>Each discount code is mapped with one user and using one time.</w:t>
@@ -3143,7 +3135,7 @@
   <a:extraClrSchemeLst/>
   <a:extLst>
     <a:ext uri="{05A4C25C-085E-4340-85A3-A5531E510DB2}">
-      <thm15:themeFamily xmlns:thm15="http://schemas.microsoft.com/office/thememl/2012/main" xmlns="" name="Office Theme" id="{62F939B6-93AF-4DB8-9C6B-D6C7DFDC589F}" vid="{4A3C46E8-61CC-4603-A589-7422A47A8E4A}"/>
+      <thm15:themeFamily xmlns="" xmlns:thm15="http://schemas.microsoft.com/office/thememl/2012/main" name="Office Theme" id="{62F939B6-93AF-4DB8-9C6B-D6C7DFDC589F}" vid="{4A3C46E8-61CC-4603-A589-7422A47A8E4A}"/>
     </a:ext>
   </a:extLst>
 </a:theme>

</xml_diff>

<commit_message>
done code shopping for user
</commit_message>
<xml_diff>
--- a/J3.L.P0002. The book store.docx
+++ b/J3.L.P0002. The book store.docx
@@ -755,7 +755,13 @@
         <w:rPr>
           <w:color w:val="000000"/>
         </w:rPr>
-        <w:t>Function 2: Search- 50 Points</w:t>
+        <w:t>Function</w:t>
+      </w:r>
+      <w:r>
+        <w:rPr>
+          <w:color w:val="000000"/>
+        </w:rPr>
+        <w:t xml:space="preserve"> 2: Search- 50 Points</w:t>
       </w:r>
     </w:p>
     <w:p>
@@ -1607,7 +1613,16 @@
         <w:rPr>
           <w:color w:val="000000"/>
         </w:rPr>
-        <w:t>Function 7:  discount code- 50 points(extra)</w:t>
+        <w:t xml:space="preserve">Function 7:  discount </w:t>
+      </w:r>
+      <w:r>
+        <w:t xml:space="preserve">Each discount </w:t>
+      </w:r>
+      <w:r>
+        <w:rPr>
+          <w:color w:val="000000"/>
+        </w:rPr>
+        <w:t>code- 50 points(extra)</w:t>
       </w:r>
     </w:p>
     <w:p>
@@ -1633,210 +1648,231 @@
           <w:color w:val="000000"/>
         </w:rPr>
         <w:t>When user shopping can enter the discount code.</w:t>
+      </w:r>
+    </w:p>
+    <w:p>
+      <w:pPr>
+        <w:numPr>
+          <w:ilvl w:val="1"/>
+          <w:numId w:val="1"/>
+        </w:numPr>
+        <w:pBdr>
+          <w:top w:val="nil"/>
+          <w:left w:val="nil"/>
+          <w:bottom w:val="nil"/>
+          <w:right w:val="nil"/>
+          <w:between w:val="nil"/>
+        </w:pBdr>
+        <w:spacing w:line="259" w:lineRule="auto"/>
+        <w:rPr>
+          <w:highlight w:val="yellow"/>
+        </w:rPr>
+      </w:pPr>
+      <w:proofErr w:type="gramStart"/>
+      <w:r>
+        <w:t>code</w:t>
+      </w:r>
+      <w:proofErr w:type="gramEnd"/>
+      <w:r>
+        <w:t xml:space="preserve"> is mapped with one user and using one time.</w:t>
+      </w:r>
+    </w:p>
+    <w:p>
+      <w:pPr>
+        <w:numPr>
+          <w:ilvl w:val="0"/>
+          <w:numId w:val="1"/>
+        </w:numPr>
+        <w:pBdr>
+          <w:top w:val="nil"/>
+          <w:left w:val="nil"/>
+          <w:bottom w:val="nil"/>
+          <w:right w:val="nil"/>
+          <w:between w:val="nil"/>
+        </w:pBdr>
+        <w:spacing w:line="259" w:lineRule="auto"/>
+      </w:pPr>
+      <w:r>
+        <w:rPr>
+          <w:highlight w:val="yellow"/>
+        </w:rPr>
+        <w:t>Function 8:</w:t>
+      </w:r>
+      <w:r>
+        <w:t xml:space="preserve"> Shopping history- 50 points(extra)</w:t>
+      </w:r>
+    </w:p>
+    <w:p>
+      <w:pPr>
+        <w:numPr>
+          <w:ilvl w:val="1"/>
+          <w:numId w:val="1"/>
+        </w:numPr>
+        <w:pBdr>
+          <w:top w:val="nil"/>
+          <w:left w:val="nil"/>
+          <w:bottom w:val="nil"/>
+          <w:right w:val="nil"/>
+          <w:between w:val="nil"/>
+        </w:pBdr>
+        <w:spacing w:line="259" w:lineRule="auto"/>
+      </w:pPr>
+      <w:r>
+        <w:t>User can take over the shopping history.</w:t>
+      </w:r>
+    </w:p>
+    <w:p>
+      <w:pPr>
+        <w:numPr>
+          <w:ilvl w:val="1"/>
+          <w:numId w:val="1"/>
+        </w:numPr>
+        <w:pBdr>
+          <w:top w:val="nil"/>
+          <w:left w:val="nil"/>
+          <w:bottom w:val="nil"/>
+          <w:right w:val="nil"/>
+          <w:between w:val="nil"/>
+        </w:pBdr>
+        <w:spacing w:line="259" w:lineRule="auto"/>
+        <w:rPr>
+          <w:highlight w:val="yellow"/>
+        </w:rPr>
+      </w:pPr>
+      <w:r>
+        <w:rPr>
+          <w:highlight w:val="yellow"/>
+        </w:rPr>
+        <w:t xml:space="preserve">Support search function: search by </w:t>
+      </w:r>
+      <w:r>
+        <w:rPr>
+          <w:highlight w:val="yellow"/>
+          <w:u w:val="single"/>
+        </w:rPr>
+        <w:t>name</w:t>
+      </w:r>
+      <w:r>
+        <w:rPr>
+          <w:highlight w:val="yellow"/>
+        </w:rPr>
+        <w:t xml:space="preserve"> or shopping date</w:t>
+      </w:r>
+    </w:p>
+    <w:p>
+      <w:pPr>
+        <w:numPr>
+          <w:ilvl w:val="0"/>
+          <w:numId w:val="1"/>
+        </w:numPr>
+        <w:pBdr>
+          <w:top w:val="nil"/>
+          <w:left w:val="nil"/>
+          <w:bottom w:val="nil"/>
+          <w:right w:val="nil"/>
+          <w:between w:val="nil"/>
+        </w:pBdr>
+        <w:spacing w:line="259" w:lineRule="auto"/>
+        <w:rPr>
+          <w:color w:val="000000"/>
+        </w:rPr>
+      </w:pPr>
+      <w:r>
+        <w:rPr>
+          <w:color w:val="000000"/>
+          <w:highlight w:val="yellow"/>
+        </w:rPr>
+        <w:t xml:space="preserve">Function </w:t>
+      </w:r>
+      <w:r>
+        <w:rPr>
+          <w:highlight w:val="yellow"/>
+        </w:rPr>
+        <w:t>9</w:t>
+      </w:r>
+      <w:r>
+        <w:rPr>
+          <w:color w:val="000000"/>
+        </w:rPr>
+        <w:t>: Integrate online payment- 10</w:t>
+      </w:r>
+      <w:r>
+        <w:rPr>
+          <w:color w:val="000000"/>
+        </w:rPr>
+        <w:t>0 points (extra)</w:t>
+      </w:r>
+    </w:p>
+    <w:p>
+      <w:pPr>
+        <w:numPr>
+          <w:ilvl w:val="1"/>
+          <w:numId w:val="1"/>
+        </w:numPr>
+        <w:pBdr>
+          <w:top w:val="nil"/>
+          <w:left w:val="nil"/>
+          <w:bottom w:val="nil"/>
+          <w:right w:val="nil"/>
+          <w:between w:val="nil"/>
+        </w:pBdr>
+        <w:spacing w:line="259" w:lineRule="auto"/>
+        <w:rPr>
+          <w:color w:val="000000"/>
+        </w:rPr>
+      </w:pPr>
+      <w:r>
+        <w:rPr>
+          <w:color w:val="000000"/>
+        </w:rPr>
+        <w:t xml:space="preserve">User can pay online </w:t>
+      </w:r>
+    </w:p>
+    <w:p>
+      <w:pPr>
+        <w:numPr>
+          <w:ilvl w:val="0"/>
+          <w:numId w:val="1"/>
+        </w:numPr>
+        <w:pBdr>
+          <w:top w:val="nil"/>
+          <w:left w:val="nil"/>
+          <w:bottom w:val="nil"/>
+          <w:right w:val="nil"/>
+          <w:between w:val="nil"/>
+        </w:pBdr>
+        <w:spacing w:line="259" w:lineRule="auto"/>
+        <w:rPr>
+          <w:color w:val="000000"/>
+        </w:rPr>
+      </w:pPr>
+      <w:r>
+        <w:rPr>
+          <w:color w:val="000000"/>
+          <w:highlight w:val="yellow"/>
+        </w:rPr>
+        <w:t>Function 10:</w:t>
+      </w:r>
+      <w:r>
+        <w:rPr>
+          <w:color w:val="000000"/>
+        </w:rPr>
+        <w:t xml:space="preserve"> Create dis</w:t>
+      </w:r>
+      <w:r>
+        <w:rPr>
+          <w:color w:val="000000"/>
+        </w:rPr>
+        <w:t>count code- 5</w:t>
+      </w:r>
+      <w:r>
+        <w:rPr>
+          <w:color w:val="000000"/>
+        </w:rPr>
+        <w:t>0 points( extra)</w:t>
       </w:r>
       <w:bookmarkStart w:id="1" w:name="_GoBack"/>
       <w:bookmarkEnd w:id="1"/>
-    </w:p>
-    <w:p>
-      <w:pPr>
-        <w:numPr>
-          <w:ilvl w:val="1"/>
-          <w:numId w:val="1"/>
-        </w:numPr>
-        <w:pBdr>
-          <w:top w:val="nil"/>
-          <w:left w:val="nil"/>
-          <w:bottom w:val="nil"/>
-          <w:right w:val="nil"/>
-          <w:between w:val="nil"/>
-        </w:pBdr>
-        <w:spacing w:line="259" w:lineRule="auto"/>
-        <w:rPr>
-          <w:highlight w:val="yellow"/>
-        </w:rPr>
-      </w:pPr>
-      <w:r>
-        <w:rPr>
-          <w:highlight w:val="yellow"/>
-        </w:rPr>
-        <w:t>Each discount code is mapped with one user and using one time.</w:t>
-      </w:r>
-    </w:p>
-    <w:p>
-      <w:pPr>
-        <w:numPr>
-          <w:ilvl w:val="0"/>
-          <w:numId w:val="1"/>
-        </w:numPr>
-        <w:pBdr>
-          <w:top w:val="nil"/>
-          <w:left w:val="nil"/>
-          <w:bottom w:val="nil"/>
-          <w:right w:val="nil"/>
-          <w:between w:val="nil"/>
-        </w:pBdr>
-        <w:spacing w:line="259" w:lineRule="auto"/>
-      </w:pPr>
-      <w:r>
-        <w:rPr>
-          <w:highlight w:val="yellow"/>
-        </w:rPr>
-        <w:t>Function 8:</w:t>
-      </w:r>
-      <w:r>
-        <w:t xml:space="preserve"> Shopping history- 50 points(extra)</w:t>
-      </w:r>
-    </w:p>
-    <w:p>
-      <w:pPr>
-        <w:numPr>
-          <w:ilvl w:val="1"/>
-          <w:numId w:val="1"/>
-        </w:numPr>
-        <w:pBdr>
-          <w:top w:val="nil"/>
-          <w:left w:val="nil"/>
-          <w:bottom w:val="nil"/>
-          <w:right w:val="nil"/>
-          <w:between w:val="nil"/>
-        </w:pBdr>
-        <w:spacing w:line="259" w:lineRule="auto"/>
-      </w:pPr>
-      <w:r>
-        <w:t>User can take over the shopping history.</w:t>
-      </w:r>
-    </w:p>
-    <w:p>
-      <w:pPr>
-        <w:numPr>
-          <w:ilvl w:val="1"/>
-          <w:numId w:val="1"/>
-        </w:numPr>
-        <w:pBdr>
-          <w:top w:val="nil"/>
-          <w:left w:val="nil"/>
-          <w:bottom w:val="nil"/>
-          <w:right w:val="nil"/>
-          <w:between w:val="nil"/>
-        </w:pBdr>
-        <w:spacing w:line="259" w:lineRule="auto"/>
-      </w:pPr>
-      <w:r>
-        <w:t>Support search function: search by name or shopping date</w:t>
-      </w:r>
-    </w:p>
-    <w:p>
-      <w:pPr>
-        <w:numPr>
-          <w:ilvl w:val="0"/>
-          <w:numId w:val="1"/>
-        </w:numPr>
-        <w:pBdr>
-          <w:top w:val="nil"/>
-          <w:left w:val="nil"/>
-          <w:bottom w:val="nil"/>
-          <w:right w:val="nil"/>
-          <w:between w:val="nil"/>
-        </w:pBdr>
-        <w:spacing w:line="259" w:lineRule="auto"/>
-        <w:rPr>
-          <w:color w:val="000000"/>
-        </w:rPr>
-      </w:pPr>
-      <w:r>
-        <w:rPr>
-          <w:color w:val="000000"/>
-          <w:highlight w:val="yellow"/>
-        </w:rPr>
-        <w:t xml:space="preserve">Function </w:t>
-      </w:r>
-      <w:r>
-        <w:rPr>
-          <w:highlight w:val="yellow"/>
-        </w:rPr>
-        <w:t>9</w:t>
-      </w:r>
-      <w:r>
-        <w:rPr>
-          <w:color w:val="000000"/>
-        </w:rPr>
-        <w:t>: Integrate online payment- 10</w:t>
-      </w:r>
-      <w:r>
-        <w:rPr>
-          <w:color w:val="000000"/>
-        </w:rPr>
-        <w:t>0 points (extra)</w:t>
-      </w:r>
-    </w:p>
-    <w:p>
-      <w:pPr>
-        <w:numPr>
-          <w:ilvl w:val="1"/>
-          <w:numId w:val="1"/>
-        </w:numPr>
-        <w:pBdr>
-          <w:top w:val="nil"/>
-          <w:left w:val="nil"/>
-          <w:bottom w:val="nil"/>
-          <w:right w:val="nil"/>
-          <w:between w:val="nil"/>
-        </w:pBdr>
-        <w:spacing w:line="259" w:lineRule="auto"/>
-        <w:rPr>
-          <w:color w:val="000000"/>
-        </w:rPr>
-      </w:pPr>
-      <w:r>
-        <w:rPr>
-          <w:color w:val="000000"/>
-        </w:rPr>
-        <w:t xml:space="preserve">User can pay online </w:t>
-      </w:r>
-    </w:p>
-    <w:p>
-      <w:pPr>
-        <w:numPr>
-          <w:ilvl w:val="0"/>
-          <w:numId w:val="1"/>
-        </w:numPr>
-        <w:pBdr>
-          <w:top w:val="nil"/>
-          <w:left w:val="nil"/>
-          <w:bottom w:val="nil"/>
-          <w:right w:val="nil"/>
-          <w:between w:val="nil"/>
-        </w:pBdr>
-        <w:spacing w:line="259" w:lineRule="auto"/>
-        <w:rPr>
-          <w:color w:val="000000"/>
-        </w:rPr>
-      </w:pPr>
-      <w:r>
-        <w:rPr>
-          <w:color w:val="000000"/>
-          <w:highlight w:val="yellow"/>
-        </w:rPr>
-        <w:t>Function 10:</w:t>
-      </w:r>
-      <w:r>
-        <w:rPr>
-          <w:color w:val="000000"/>
-        </w:rPr>
-        <w:t xml:space="preserve"> Create dis</w:t>
-      </w:r>
-      <w:r>
-        <w:rPr>
-          <w:color w:val="000000"/>
-        </w:rPr>
-        <w:t>count code- 5</w:t>
-      </w:r>
-      <w:r>
-        <w:rPr>
-          <w:color w:val="000000"/>
-        </w:rPr>
-        <w:t>0 points( extra)</w:t>
-      </w:r>
     </w:p>
     <w:p>
       <w:pPr>
@@ -3135,7 +3171,7 @@
   <a:extraClrSchemeLst/>
   <a:extLst>
     <a:ext uri="{05A4C25C-085E-4340-85A3-A5531E510DB2}">
-      <thm15:themeFamily xmlns="" xmlns:thm15="http://schemas.microsoft.com/office/thememl/2012/main" name="Office Theme" id="{62F939B6-93AF-4DB8-9C6B-D6C7DFDC589F}" vid="{4A3C46E8-61CC-4603-A589-7422A47A8E4A}"/>
+      <thm15:themeFamily xmlns:thm15="http://schemas.microsoft.com/office/thememl/2012/main" xmlns="" name="Office Theme" id="{62F939B6-93AF-4DB8-9C6B-D6C7DFDC589F}" vid="{4A3C46E8-61CC-4603-A589-7422A47A8E4A}"/>
     </a:ext>
   </a:extLst>
 </a:theme>

</xml_diff>

<commit_message>
Done Shopping mode for User
</commit_message>
<xml_diff>
--- a/J3.L.P0002. The book store.docx
+++ b/J3.L.P0002. The book store.docx
@@ -1664,9 +1664,6 @@
           <w:between w:val="nil"/>
         </w:pBdr>
         <w:spacing w:line="259" w:lineRule="auto"/>
-        <w:rPr>
-          <w:highlight w:val="yellow"/>
-        </w:rPr>
       </w:pPr>
       <w:proofErr w:type="gramStart"/>
       <w:r>
@@ -1693,13 +1690,7 @@
         <w:spacing w:line="259" w:lineRule="auto"/>
       </w:pPr>
       <w:r>
-        <w:rPr>
-          <w:highlight w:val="yellow"/>
-        </w:rPr>
-        <w:t>Function 8:</w:t>
-      </w:r>
-      <w:r>
-        <w:t xml:space="preserve"> Shopping history- 50 points(extra)</w:t>
+        <w:t>Function 8: Shopping history- 50 points(extra)</w:t>
       </w:r>
     </w:p>
     <w:p>
@@ -1735,27 +1726,17 @@
           <w:between w:val="nil"/>
         </w:pBdr>
         <w:spacing w:line="259" w:lineRule="auto"/>
-        <w:rPr>
-          <w:highlight w:val="yellow"/>
-        </w:rPr>
-      </w:pPr>
-      <w:r>
-        <w:rPr>
-          <w:highlight w:val="yellow"/>
-        </w:rPr>
+      </w:pPr>
+      <w:r>
         <w:t xml:space="preserve">Support search function: search by </w:t>
       </w:r>
       <w:r>
         <w:rPr>
-          <w:highlight w:val="yellow"/>
           <w:u w:val="single"/>
         </w:rPr>
         <w:t>name</w:t>
       </w:r>
       <w:r>
-        <w:rPr>
-          <w:highlight w:val="yellow"/>
-        </w:rPr>
         <w:t xml:space="preserve"> or shopping date</w:t>
       </w:r>
     </w:p>
@@ -1780,99 +1761,101 @@
       <w:r>
         <w:rPr>
           <w:color w:val="000000"/>
-          <w:highlight w:val="yellow"/>
         </w:rPr>
         <w:t xml:space="preserve">Function </w:t>
       </w:r>
       <w:r>
-        <w:rPr>
-          <w:highlight w:val="yellow"/>
-        </w:rPr>
         <w:t>9</w:t>
       </w:r>
       <w:r>
         <w:rPr>
           <w:color w:val="000000"/>
         </w:rPr>
-        <w:t>: Integrate online payment- 10</w:t>
-      </w:r>
-      <w:r>
-        <w:rPr>
-          <w:color w:val="000000"/>
-        </w:rPr>
-        <w:t>0 points (extra)</w:t>
-      </w:r>
-    </w:p>
-    <w:p>
-      <w:pPr>
-        <w:numPr>
-          <w:ilvl w:val="1"/>
-          <w:numId w:val="1"/>
-        </w:numPr>
-        <w:pBdr>
-          <w:top w:val="nil"/>
-          <w:left w:val="nil"/>
-          <w:bottom w:val="nil"/>
-          <w:right w:val="nil"/>
-          <w:between w:val="nil"/>
-        </w:pBdr>
-        <w:spacing w:line="259" w:lineRule="auto"/>
-        <w:rPr>
-          <w:color w:val="000000"/>
-        </w:rPr>
-      </w:pPr>
-      <w:r>
-        <w:rPr>
-          <w:color w:val="000000"/>
-        </w:rPr>
-        <w:t xml:space="preserve">User can pay online </w:t>
-      </w:r>
-    </w:p>
-    <w:p>
-      <w:pPr>
-        <w:numPr>
-          <w:ilvl w:val="0"/>
-          <w:numId w:val="1"/>
-        </w:numPr>
-        <w:pBdr>
-          <w:top w:val="nil"/>
-          <w:left w:val="nil"/>
-          <w:bottom w:val="nil"/>
-          <w:right w:val="nil"/>
-          <w:between w:val="nil"/>
-        </w:pBdr>
-        <w:spacing w:line="259" w:lineRule="auto"/>
-        <w:rPr>
-          <w:color w:val="000000"/>
-        </w:rPr>
-      </w:pPr>
-      <w:r>
-        <w:rPr>
-          <w:color w:val="000000"/>
-          <w:highlight w:val="yellow"/>
-        </w:rPr>
-        <w:t>Function 10:</w:t>
-      </w:r>
-      <w:r>
-        <w:rPr>
-          <w:color w:val="000000"/>
-        </w:rPr>
-        <w:t xml:space="preserve"> Create dis</w:t>
-      </w:r>
-      <w:r>
-        <w:rPr>
-          <w:color w:val="000000"/>
-        </w:rPr>
-        <w:t>count code- 5</w:t>
-      </w:r>
-      <w:r>
-        <w:rPr>
-          <w:color w:val="000000"/>
-        </w:rPr>
-        <w:t>0 points( extra)</w:t>
+        <w:t>: Integrate online payment</w:t>
       </w:r>
       <w:bookmarkStart w:id="1" w:name="_GoBack"/>
       <w:bookmarkEnd w:id="1"/>
+      <w:r>
+        <w:rPr>
+          <w:color w:val="000000"/>
+        </w:rPr>
+        <w:t>- 10</w:t>
+      </w:r>
+      <w:r>
+        <w:rPr>
+          <w:color w:val="000000"/>
+        </w:rPr>
+        <w:t>0 points (extra)</w:t>
+      </w:r>
+    </w:p>
+    <w:p>
+      <w:pPr>
+        <w:numPr>
+          <w:ilvl w:val="1"/>
+          <w:numId w:val="1"/>
+        </w:numPr>
+        <w:pBdr>
+          <w:top w:val="nil"/>
+          <w:left w:val="nil"/>
+          <w:bottom w:val="nil"/>
+          <w:right w:val="nil"/>
+          <w:between w:val="nil"/>
+        </w:pBdr>
+        <w:spacing w:line="259" w:lineRule="auto"/>
+        <w:rPr>
+          <w:color w:val="000000"/>
+        </w:rPr>
+      </w:pPr>
+      <w:r>
+        <w:rPr>
+          <w:color w:val="000000"/>
+        </w:rPr>
+        <w:t xml:space="preserve">User can pay online </w:t>
+      </w:r>
+    </w:p>
+    <w:p>
+      <w:pPr>
+        <w:numPr>
+          <w:ilvl w:val="0"/>
+          <w:numId w:val="1"/>
+        </w:numPr>
+        <w:pBdr>
+          <w:top w:val="nil"/>
+          <w:left w:val="nil"/>
+          <w:bottom w:val="nil"/>
+          <w:right w:val="nil"/>
+          <w:between w:val="nil"/>
+        </w:pBdr>
+        <w:spacing w:line="259" w:lineRule="auto"/>
+        <w:rPr>
+          <w:color w:val="000000"/>
+        </w:rPr>
+      </w:pPr>
+      <w:r>
+        <w:rPr>
+          <w:color w:val="000000"/>
+          <w:highlight w:val="yellow"/>
+        </w:rPr>
+        <w:t>Function 10:</w:t>
+      </w:r>
+      <w:r>
+        <w:rPr>
+          <w:color w:val="000000"/>
+        </w:rPr>
+        <w:t xml:space="preserve"> Create dis</w:t>
+      </w:r>
+      <w:r>
+        <w:rPr>
+          <w:color w:val="000000"/>
+        </w:rPr>
+        <w:t>count code- 5</w:t>
+      </w:r>
+      <w:r>
+        <w:rPr>
+          <w:color w:val="000000"/>
+        </w:rPr>
+        <w:t>0 points( extra)</w:t>
+      </w:r>
     </w:p>
     <w:p>
       <w:pPr>
@@ -3171,7 +3154,7 @@
   <a:extraClrSchemeLst/>
   <a:extLst>
     <a:ext uri="{05A4C25C-085E-4340-85A3-A5531E510DB2}">
-      <thm15:themeFamily xmlns:thm15="http://schemas.microsoft.com/office/thememl/2012/main" xmlns="" name="Office Theme" id="{62F939B6-93AF-4DB8-9C6B-D6C7DFDC589F}" vid="{4A3C46E8-61CC-4603-A589-7422A47A8E4A}"/>
+      <thm15:themeFamily xmlns="" xmlns:thm15="http://schemas.microsoft.com/office/thememl/2012/main" name="Office Theme" id="{62F939B6-93AF-4DB8-9C6B-D6C7DFDC589F}" vid="{4A3C46E8-61CC-4603-A589-7422A47A8E4A}"/>
     </a:ext>
   </a:extLst>
 </a:theme>

</xml_diff>

<commit_message>
coding 90%, finish user and admin C,I,U book
</commit_message>
<xml_diff>
--- a/J3.L.P0002. The book store.docx
+++ b/J3.L.P0002. The book store.docx
@@ -647,49 +647,7 @@
         <w:rPr>
           <w:color w:val="000000"/>
         </w:rPr>
-        <w:t xml:space="preserve">The actor enters </w:t>
-      </w:r>
-      <w:proofErr w:type="spellStart"/>
-      <w:r>
-        <w:rPr>
-          <w:color w:val="000000"/>
-        </w:rPr>
-        <w:t>userID</w:t>
-      </w:r>
-      <w:proofErr w:type="spellEnd"/>
-      <w:r>
-        <w:rPr>
-          <w:color w:val="000000"/>
-        </w:rPr>
-        <w:t xml:space="preserve"> and password, the function checks if the </w:t>
-      </w:r>
-      <w:proofErr w:type="spellStart"/>
-      <w:r>
-        <w:rPr>
-          <w:color w:val="000000"/>
-        </w:rPr>
-        <w:t>userID</w:t>
-      </w:r>
-      <w:proofErr w:type="spellEnd"/>
-      <w:r>
-        <w:rPr>
-          <w:color w:val="000000"/>
-        </w:rPr>
-        <w:t xml:space="preserve"> with the password is in the available user list, </w:t>
-      </w:r>
-      <w:proofErr w:type="gramStart"/>
-      <w:r>
-        <w:rPr>
-          <w:color w:val="000000"/>
-        </w:rPr>
-        <w:t>then</w:t>
-      </w:r>
-      <w:proofErr w:type="gramEnd"/>
-      <w:r>
-        <w:rPr>
-          <w:color w:val="000000"/>
-        </w:rPr>
-        <w:t xml:space="preserve"> grant the access permission. If not, a message would appear no notify that user is not found.</w:t>
+        <w:t>The actor enters userID and password, the function checks if the userID with the password is in the available user list, then grant the access permission. If not, a message would appear no notify that user is not found.</w:t>
       </w:r>
     </w:p>
     <w:p>
@@ -838,14 +796,7 @@
         <w:rPr>
           <w:color w:val="000000"/>
         </w:rPr>
-        <w:t xml:space="preserve">, </w:t>
-      </w:r>
-      <w:proofErr w:type="spellStart"/>
-      <w:r>
-        <w:rPr>
-          <w:color w:val="000000"/>
-        </w:rPr>
-        <w:t>image</w:t>
+        <w:t>, image</w:t>
       </w:r>
       <w:r>
         <w:rPr>
@@ -853,7 +804,6 @@
         </w:rPr>
         <w:t>Name</w:t>
       </w:r>
-      <w:proofErr w:type="spellEnd"/>
       <w:r>
         <w:rPr>
           <w:color w:val="000000"/>
@@ -915,6 +865,367 @@
           <w:between w:val="nil"/>
         </w:pBdr>
         <w:spacing w:line="259" w:lineRule="auto"/>
+      </w:pPr>
+      <w:r>
+        <w:t>All users can use this function (login is not required)</w:t>
+      </w:r>
+    </w:p>
+    <w:p>
+      <w:pPr>
+        <w:numPr>
+          <w:ilvl w:val="0"/>
+          <w:numId w:val="1"/>
+        </w:numPr>
+        <w:pBdr>
+          <w:top w:val="nil"/>
+          <w:left w:val="nil"/>
+          <w:bottom w:val="nil"/>
+          <w:right w:val="nil"/>
+          <w:between w:val="nil"/>
+        </w:pBdr>
+        <w:spacing w:line="259" w:lineRule="auto"/>
+      </w:pPr>
+      <w:r>
+        <w:t>Function 3: Delete- 50 points</w:t>
+      </w:r>
+    </w:p>
+    <w:p>
+      <w:pPr>
+        <w:numPr>
+          <w:ilvl w:val="1"/>
+          <w:numId w:val="1"/>
+        </w:numPr>
+        <w:pBdr>
+          <w:top w:val="nil"/>
+          <w:left w:val="nil"/>
+          <w:bottom w:val="nil"/>
+          <w:right w:val="nil"/>
+          <w:between w:val="nil"/>
+        </w:pBdr>
+        <w:spacing w:line="259" w:lineRule="auto"/>
+      </w:pPr>
+      <w:r>
+        <w:t>Only Admin role has permission to do this function.</w:t>
+      </w:r>
+    </w:p>
+    <w:p>
+      <w:pPr>
+        <w:numPr>
+          <w:ilvl w:val="1"/>
+          <w:numId w:val="1"/>
+        </w:numPr>
+        <w:pBdr>
+          <w:top w:val="nil"/>
+          <w:left w:val="nil"/>
+          <w:bottom w:val="nil"/>
+          <w:right w:val="nil"/>
+          <w:between w:val="nil"/>
+        </w:pBdr>
+        <w:spacing w:line="259" w:lineRule="auto"/>
+      </w:pPr>
+      <w:r>
+        <w:t>Remove the selected book.</w:t>
+      </w:r>
+    </w:p>
+    <w:p>
+      <w:pPr>
+        <w:numPr>
+          <w:ilvl w:val="1"/>
+          <w:numId w:val="1"/>
+        </w:numPr>
+        <w:pBdr>
+          <w:top w:val="nil"/>
+          <w:left w:val="nil"/>
+          <w:bottom w:val="nil"/>
+          <w:right w:val="nil"/>
+          <w:between w:val="nil"/>
+        </w:pBdr>
+        <w:spacing w:line="259" w:lineRule="auto"/>
+      </w:pPr>
+      <w:r>
+        <w:t>The confirm message will show before delete action.</w:t>
+      </w:r>
+    </w:p>
+    <w:p>
+      <w:pPr>
+        <w:numPr>
+          <w:ilvl w:val="1"/>
+          <w:numId w:val="1"/>
+        </w:numPr>
+        <w:pBdr>
+          <w:top w:val="nil"/>
+          <w:left w:val="nil"/>
+          <w:bottom w:val="nil"/>
+          <w:right w:val="nil"/>
+          <w:between w:val="nil"/>
+        </w:pBdr>
+        <w:spacing w:line="259" w:lineRule="auto"/>
+      </w:pPr>
+      <w:r>
+        <w:t>Update list book after delete.</w:t>
+      </w:r>
+    </w:p>
+    <w:p>
+      <w:pPr>
+        <w:numPr>
+          <w:ilvl w:val="1"/>
+          <w:numId w:val="1"/>
+        </w:numPr>
+        <w:pBdr>
+          <w:top w:val="nil"/>
+          <w:left w:val="nil"/>
+          <w:bottom w:val="nil"/>
+          <w:right w:val="nil"/>
+          <w:between w:val="nil"/>
+        </w:pBdr>
+        <w:spacing w:line="259" w:lineRule="auto"/>
+      </w:pPr>
+      <w:r>
+        <w:t>Remember that delete action is update the status of the book to Inactive.</w:t>
+      </w:r>
+    </w:p>
+    <w:p>
+      <w:pPr>
+        <w:numPr>
+          <w:ilvl w:val="0"/>
+          <w:numId w:val="1"/>
+        </w:numPr>
+        <w:pBdr>
+          <w:top w:val="nil"/>
+          <w:left w:val="nil"/>
+          <w:bottom w:val="nil"/>
+          <w:right w:val="nil"/>
+          <w:between w:val="nil"/>
+        </w:pBdr>
+        <w:spacing w:line="259" w:lineRule="auto"/>
+      </w:pPr>
+      <w:r>
+        <w:t>Function 4: Update- 50 points</w:t>
+      </w:r>
+    </w:p>
+    <w:p>
+      <w:pPr>
+        <w:numPr>
+          <w:ilvl w:val="1"/>
+          <w:numId w:val="1"/>
+        </w:numPr>
+        <w:pBdr>
+          <w:top w:val="nil"/>
+          <w:left w:val="nil"/>
+          <w:bottom w:val="nil"/>
+          <w:right w:val="nil"/>
+          <w:between w:val="nil"/>
+        </w:pBdr>
+        <w:spacing w:line="259" w:lineRule="auto"/>
+      </w:pPr>
+      <w:r>
+        <w:t>Only Admin role has permission to do this function (login is required)</w:t>
+      </w:r>
+    </w:p>
+    <w:p>
+      <w:pPr>
+        <w:numPr>
+          <w:ilvl w:val="1"/>
+          <w:numId w:val="1"/>
+        </w:numPr>
+        <w:pBdr>
+          <w:top w:val="nil"/>
+          <w:left w:val="nil"/>
+          <w:bottom w:val="nil"/>
+          <w:right w:val="nil"/>
+          <w:between w:val="nil"/>
+        </w:pBdr>
+        <w:spacing w:line="259" w:lineRule="auto"/>
+      </w:pPr>
+      <w:r>
+        <w:t>Update information of the selected book:  tittle, price, author, category, import date, quantity,...</w:t>
+      </w:r>
+    </w:p>
+    <w:p>
+      <w:pPr>
+        <w:numPr>
+          <w:ilvl w:val="0"/>
+          <w:numId w:val="1"/>
+        </w:numPr>
+        <w:pBdr>
+          <w:top w:val="nil"/>
+          <w:left w:val="nil"/>
+          <w:bottom w:val="nil"/>
+          <w:right w:val="nil"/>
+          <w:between w:val="nil"/>
+        </w:pBdr>
+        <w:spacing w:line="259" w:lineRule="auto"/>
+        <w:rPr>
+          <w:color w:val="000000"/>
+        </w:rPr>
+      </w:pPr>
+      <w:r>
+        <w:rPr>
+          <w:color w:val="000000"/>
+        </w:rPr>
+        <w:t>Function 5: Insert- 50 points</w:t>
+      </w:r>
+    </w:p>
+    <w:p>
+      <w:pPr>
+        <w:numPr>
+          <w:ilvl w:val="1"/>
+          <w:numId w:val="1"/>
+        </w:numPr>
+        <w:pBdr>
+          <w:top w:val="nil"/>
+          <w:left w:val="nil"/>
+          <w:bottom w:val="nil"/>
+          <w:right w:val="nil"/>
+          <w:between w:val="nil"/>
+        </w:pBdr>
+        <w:spacing w:line="259" w:lineRule="auto"/>
+        <w:rPr>
+          <w:color w:val="000000"/>
+        </w:rPr>
+      </w:pPr>
+      <w:r>
+        <w:rPr>
+          <w:color w:val="000000"/>
+        </w:rPr>
+        <w:t xml:space="preserve">Only Admin role has permission to </w:t>
+      </w:r>
+      <w:r>
+        <w:t>create a new</w:t>
+      </w:r>
+      <w:r>
+        <w:rPr>
+          <w:color w:val="000000"/>
+        </w:rPr>
+        <w:t>book</w:t>
+      </w:r>
+      <w:r>
+        <w:rPr>
+          <w:color w:val="000000"/>
+        </w:rPr>
+        <w:t>.</w:t>
+      </w:r>
+    </w:p>
+    <w:p>
+      <w:pPr>
+        <w:numPr>
+          <w:ilvl w:val="1"/>
+          <w:numId w:val="1"/>
+        </w:numPr>
+        <w:pBdr>
+          <w:top w:val="nil"/>
+          <w:left w:val="nil"/>
+          <w:bottom w:val="nil"/>
+          <w:right w:val="nil"/>
+          <w:between w:val="nil"/>
+        </w:pBdr>
+        <w:spacing w:line="259" w:lineRule="auto"/>
+        <w:rPr>
+          <w:color w:val="000000"/>
+        </w:rPr>
+      </w:pPr>
+      <w:r>
+        <w:rPr>
+          <w:color w:val="000000"/>
+        </w:rPr>
+        <w:t>Create new book.</w:t>
+      </w:r>
+    </w:p>
+    <w:p>
+      <w:pPr>
+        <w:numPr>
+          <w:ilvl w:val="1"/>
+          <w:numId w:val="1"/>
+        </w:numPr>
+        <w:pBdr>
+          <w:top w:val="nil"/>
+          <w:left w:val="nil"/>
+          <w:bottom w:val="nil"/>
+          <w:right w:val="nil"/>
+          <w:between w:val="nil"/>
+        </w:pBdr>
+        <w:spacing w:line="259" w:lineRule="auto"/>
+        <w:rPr>
+          <w:color w:val="000000"/>
+        </w:rPr>
+      </w:pPr>
+      <w:r>
+        <w:rPr>
+          <w:color w:val="000000"/>
+        </w:rPr>
+        <w:t>Date import is current date.</w:t>
+      </w:r>
+    </w:p>
+    <w:p>
+      <w:pPr>
+        <w:numPr>
+          <w:ilvl w:val="1"/>
+          <w:numId w:val="1"/>
+        </w:numPr>
+        <w:pBdr>
+          <w:top w:val="nil"/>
+          <w:left w:val="nil"/>
+          <w:bottom w:val="nil"/>
+          <w:right w:val="nil"/>
+          <w:between w:val="nil"/>
+        </w:pBdr>
+        <w:spacing w:line="259" w:lineRule="auto"/>
+        <w:rPr>
+          <w:color w:val="000000"/>
+        </w:rPr>
+      </w:pPr>
+      <w:r>
+        <w:rPr>
+          <w:color w:val="000000"/>
+        </w:rPr>
+        <w:t>The default status of new book is active</w:t>
+      </w:r>
+      <w:r>
+        <w:rPr>
+          <w:color w:val="000000"/>
+        </w:rPr>
+        <w:t>.</w:t>
+      </w:r>
+    </w:p>
+    <w:p>
+      <w:pPr>
+        <w:numPr>
+          <w:ilvl w:val="0"/>
+          <w:numId w:val="1"/>
+        </w:numPr>
+        <w:pBdr>
+          <w:top w:val="nil"/>
+          <w:left w:val="nil"/>
+          <w:bottom w:val="nil"/>
+          <w:right w:val="nil"/>
+          <w:between w:val="nil"/>
+        </w:pBdr>
+        <w:spacing w:line="259" w:lineRule="auto"/>
+        <w:rPr>
+          <w:color w:val="000000"/>
+        </w:rPr>
+      </w:pPr>
+      <w:r>
+        <w:rPr>
+          <w:color w:val="000000"/>
+        </w:rPr>
+        <w:t>Function 6: shopping- 150 points</w:t>
+      </w:r>
+    </w:p>
+    <w:p>
+      <w:pPr>
+        <w:numPr>
+          <w:ilvl w:val="1"/>
+          <w:numId w:val="1"/>
+        </w:numPr>
+        <w:pBdr>
+          <w:top w:val="nil"/>
+          <w:left w:val="nil"/>
+          <w:bottom w:val="nil"/>
+          <w:right w:val="nil"/>
+          <w:between w:val="nil"/>
+        </w:pBdr>
+        <w:spacing w:line="259" w:lineRule="auto"/>
         <w:rPr>
           <w:color w:val="000000"/>
         </w:rPr>
@@ -932,7 +1243,173 @@
         <w:rPr>
           <w:color w:val="000000"/>
         </w:rPr>
-        <w:t xml:space="preserve"> can use this function (login is not required)</w:t>
+        <w:t xml:space="preserve"> can use this function </w:t>
+      </w:r>
+      <w:r>
+        <w:t xml:space="preserve">except Admin </w:t>
+      </w:r>
+      <w:r>
+        <w:t xml:space="preserve">role </w:t>
+      </w:r>
+      <w:r>
+        <w:rPr>
+          <w:color w:val="000000"/>
+        </w:rPr>
+        <w:t>(</w:t>
+      </w:r>
+      <w:r>
+        <w:rPr>
+          <w:color w:val="000000"/>
+        </w:rPr>
+        <w:t>login is required)</w:t>
+      </w:r>
+    </w:p>
+    <w:p>
+      <w:pPr>
+        <w:numPr>
+          <w:ilvl w:val="1"/>
+          <w:numId w:val="1"/>
+        </w:numPr>
+        <w:pBdr>
+          <w:top w:val="nil"/>
+          <w:left w:val="nil"/>
+          <w:bottom w:val="nil"/>
+          <w:right w:val="nil"/>
+          <w:between w:val="nil"/>
+        </w:pBdr>
+        <w:spacing w:line="259" w:lineRule="auto"/>
+        <w:rPr>
+          <w:color w:val="000000"/>
+        </w:rPr>
+      </w:pPr>
+      <w:r>
+        <w:rPr>
+          <w:color w:val="000000"/>
+        </w:rPr>
+        <w:t xml:space="preserve">Add the selected book to shopping cart. </w:t>
+      </w:r>
+      <w:r>
+        <w:t>The default quantity is 1.</w:t>
+      </w:r>
+    </w:p>
+    <w:p>
+      <w:pPr>
+        <w:numPr>
+          <w:ilvl w:val="1"/>
+          <w:numId w:val="1"/>
+        </w:numPr>
+        <w:pBdr>
+          <w:top w:val="nil"/>
+          <w:left w:val="nil"/>
+          <w:bottom w:val="nil"/>
+          <w:right w:val="nil"/>
+          <w:between w:val="nil"/>
+        </w:pBdr>
+        <w:spacing w:line="259" w:lineRule="auto"/>
+        <w:rPr>
+          <w:color w:val="000000"/>
+        </w:rPr>
+      </w:pPr>
+      <w:r>
+        <w:rPr>
+          <w:color w:val="000000"/>
+        </w:rPr>
+        <w:t>Each user can buy any available book in the list (not limit the amount book want to buy)</w:t>
+      </w:r>
+    </w:p>
+    <w:p>
+      <w:pPr>
+        <w:numPr>
+          <w:ilvl w:val="1"/>
+          <w:numId w:val="1"/>
+        </w:numPr>
+        <w:pBdr>
+          <w:top w:val="nil"/>
+          <w:left w:val="nil"/>
+          <w:bottom w:val="nil"/>
+          <w:right w:val="nil"/>
+          <w:between w:val="nil"/>
+        </w:pBdr>
+        <w:spacing w:line="259" w:lineRule="auto"/>
+        <w:rPr>
+          <w:color w:val="000000"/>
+        </w:rPr>
+      </w:pPr>
+      <w:r>
+        <w:rPr>
+          <w:color w:val="000000"/>
+        </w:rPr>
+        <w:lastRenderedPageBreak/>
+        <w:t>User can view the selected book in the cart. For each book: book name, amount, price, total. The screen must show the total amount of money of this cart.</w:t>
+      </w:r>
+    </w:p>
+    <w:p>
+      <w:pPr>
+        <w:numPr>
+          <w:ilvl w:val="1"/>
+          <w:numId w:val="1"/>
+        </w:numPr>
+        <w:pBdr>
+          <w:top w:val="nil"/>
+          <w:left w:val="nil"/>
+          <w:bottom w:val="nil"/>
+          <w:right w:val="nil"/>
+          <w:between w:val="nil"/>
+        </w:pBdr>
+        <w:spacing w:line="259" w:lineRule="auto"/>
+        <w:rPr>
+          <w:color w:val="000000"/>
+        </w:rPr>
+      </w:pPr>
+      <w:r>
+        <w:rPr>
+          <w:color w:val="000000"/>
+        </w:rPr>
+        <w:t>User can remove the book from the cart. The confirm message will show before delete action.</w:t>
+      </w:r>
+    </w:p>
+    <w:p>
+      <w:pPr>
+        <w:numPr>
+          <w:ilvl w:val="1"/>
+          <w:numId w:val="1"/>
+        </w:numPr>
+        <w:pBdr>
+          <w:top w:val="nil"/>
+          <w:left w:val="nil"/>
+          <w:bottom w:val="nil"/>
+          <w:right w:val="nil"/>
+          <w:between w:val="nil"/>
+        </w:pBdr>
+        <w:spacing w:line="259" w:lineRule="auto"/>
+        <w:rPr>
+          <w:color w:val="000000"/>
+        </w:rPr>
+      </w:pPr>
+      <w:r>
+        <w:rPr>
+          <w:color w:val="000000"/>
+        </w:rPr>
+        <w:t>User can update amount of each book in cart.</w:t>
+      </w:r>
+    </w:p>
+    <w:p>
+      <w:pPr>
+        <w:numPr>
+          <w:ilvl w:val="1"/>
+          <w:numId w:val="1"/>
+        </w:numPr>
+        <w:pBdr>
+          <w:top w:val="nil"/>
+          <w:left w:val="nil"/>
+          <w:bottom w:val="nil"/>
+          <w:right w:val="nil"/>
+          <w:between w:val="nil"/>
+        </w:pBdr>
+        <w:spacing w:line="259" w:lineRule="auto"/>
+      </w:pPr>
+      <w:r>
+        <w:t>Click the Confirm button to store the booking to database (must store the buy date time). The warning message will show if the select book is out of stock.</w:t>
       </w:r>
     </w:p>
     <w:p>
@@ -956,158 +1433,201 @@
       <w:r>
         <w:rPr>
           <w:color w:val="000000"/>
+        </w:rPr>
+        <w:t xml:space="preserve">Function 7:  discount </w:t>
+      </w:r>
+      <w:r>
+        <w:t xml:space="preserve">Each discount </w:t>
+      </w:r>
+      <w:r>
+        <w:rPr>
+          <w:color w:val="000000"/>
+        </w:rPr>
+        <w:t>code- 50 points(extra)</w:t>
+      </w:r>
+    </w:p>
+    <w:p>
+      <w:pPr>
+        <w:numPr>
+          <w:ilvl w:val="1"/>
+          <w:numId w:val="1"/>
+        </w:numPr>
+        <w:pBdr>
+          <w:top w:val="nil"/>
+          <w:left w:val="nil"/>
+          <w:bottom w:val="nil"/>
+          <w:right w:val="nil"/>
+          <w:between w:val="nil"/>
+        </w:pBdr>
+        <w:spacing w:line="259" w:lineRule="auto"/>
+        <w:rPr>
+          <w:color w:val="000000"/>
+        </w:rPr>
+      </w:pPr>
+      <w:r>
+        <w:rPr>
+          <w:color w:val="000000"/>
+        </w:rPr>
+        <w:t>When user shopping can enter the discount code.</w:t>
+      </w:r>
+    </w:p>
+    <w:p>
+      <w:pPr>
+        <w:numPr>
+          <w:ilvl w:val="1"/>
+          <w:numId w:val="1"/>
+        </w:numPr>
+        <w:pBdr>
+          <w:top w:val="nil"/>
+          <w:left w:val="nil"/>
+          <w:bottom w:val="nil"/>
+          <w:right w:val="nil"/>
+          <w:between w:val="nil"/>
+        </w:pBdr>
+        <w:spacing w:line="259" w:lineRule="auto"/>
+      </w:pPr>
+      <w:r>
+        <w:t>code is mapped with one user and using one time.</w:t>
+      </w:r>
+    </w:p>
+    <w:p>
+      <w:pPr>
+        <w:numPr>
+          <w:ilvl w:val="0"/>
+          <w:numId w:val="1"/>
+        </w:numPr>
+        <w:pBdr>
+          <w:top w:val="nil"/>
+          <w:left w:val="nil"/>
+          <w:bottom w:val="nil"/>
+          <w:right w:val="nil"/>
+          <w:between w:val="nil"/>
+        </w:pBdr>
+        <w:spacing w:line="259" w:lineRule="auto"/>
+      </w:pPr>
+      <w:r>
+        <w:t>Function 8: Shopping history- 50 points(extra)</w:t>
+      </w:r>
+    </w:p>
+    <w:p>
+      <w:pPr>
+        <w:numPr>
+          <w:ilvl w:val="1"/>
+          <w:numId w:val="1"/>
+        </w:numPr>
+        <w:pBdr>
+          <w:top w:val="nil"/>
+          <w:left w:val="nil"/>
+          <w:bottom w:val="nil"/>
+          <w:right w:val="nil"/>
+          <w:between w:val="nil"/>
+        </w:pBdr>
+        <w:spacing w:line="259" w:lineRule="auto"/>
+      </w:pPr>
+      <w:r>
+        <w:t>User can take over the shopping history.</w:t>
+      </w:r>
+    </w:p>
+    <w:p>
+      <w:pPr>
+        <w:numPr>
+          <w:ilvl w:val="1"/>
+          <w:numId w:val="1"/>
+        </w:numPr>
+        <w:pBdr>
+          <w:top w:val="nil"/>
+          <w:left w:val="nil"/>
+          <w:bottom w:val="nil"/>
+          <w:right w:val="nil"/>
+          <w:between w:val="nil"/>
+        </w:pBdr>
+        <w:spacing w:line="259" w:lineRule="auto"/>
+      </w:pPr>
+      <w:r>
+        <w:t xml:space="preserve">Support search function: search by </w:t>
+      </w:r>
+      <w:r>
+        <w:rPr>
+          <w:u w:val="single"/>
+        </w:rPr>
+        <w:t>name</w:t>
+      </w:r>
+      <w:r>
+        <w:t xml:space="preserve"> or shopping date</w:t>
+      </w:r>
+    </w:p>
+    <w:p>
+      <w:pPr>
+        <w:numPr>
+          <w:ilvl w:val="0"/>
+          <w:numId w:val="1"/>
+        </w:numPr>
+        <w:pBdr>
+          <w:top w:val="nil"/>
+          <w:left w:val="nil"/>
+          <w:bottom w:val="nil"/>
+          <w:right w:val="nil"/>
+          <w:between w:val="nil"/>
+        </w:pBdr>
+        <w:spacing w:line="259" w:lineRule="auto"/>
+        <w:rPr>
+          <w:color w:val="000000"/>
           <w:highlight w:val="yellow"/>
         </w:rPr>
-        <w:t>Function 3:</w:t>
-      </w:r>
-      <w:r>
-        <w:rPr>
-          <w:color w:val="000000"/>
-        </w:rPr>
-        <w:t xml:space="preserve"> Delete- 50 points</w:t>
-      </w:r>
-    </w:p>
-    <w:p>
-      <w:pPr>
-        <w:numPr>
-          <w:ilvl w:val="1"/>
-          <w:numId w:val="1"/>
-        </w:numPr>
-        <w:pBdr>
-          <w:top w:val="nil"/>
-          <w:left w:val="nil"/>
-          <w:bottom w:val="nil"/>
-          <w:right w:val="nil"/>
-          <w:between w:val="nil"/>
-        </w:pBdr>
-        <w:spacing w:line="259" w:lineRule="auto"/>
-        <w:rPr>
-          <w:color w:val="000000"/>
-        </w:rPr>
-      </w:pPr>
-      <w:r>
-        <w:rPr>
-          <w:color w:val="000000"/>
-        </w:rPr>
-        <w:t>Only Admin role has permission to do this function.</w:t>
-      </w:r>
-    </w:p>
-    <w:p>
-      <w:pPr>
-        <w:numPr>
-          <w:ilvl w:val="1"/>
-          <w:numId w:val="1"/>
-        </w:numPr>
-        <w:pBdr>
-          <w:top w:val="nil"/>
-          <w:left w:val="nil"/>
-          <w:bottom w:val="nil"/>
-          <w:right w:val="nil"/>
-          <w:between w:val="nil"/>
-        </w:pBdr>
-        <w:spacing w:line="259" w:lineRule="auto"/>
-        <w:rPr>
-          <w:color w:val="000000"/>
-        </w:rPr>
-      </w:pPr>
-      <w:r>
-        <w:rPr>
-          <w:color w:val="000000"/>
-        </w:rPr>
-        <w:t>Remove the selected book.</w:t>
-      </w:r>
-    </w:p>
-    <w:p>
-      <w:pPr>
-        <w:numPr>
-          <w:ilvl w:val="1"/>
-          <w:numId w:val="1"/>
-        </w:numPr>
-        <w:pBdr>
-          <w:top w:val="nil"/>
-          <w:left w:val="nil"/>
-          <w:bottom w:val="nil"/>
-          <w:right w:val="nil"/>
-          <w:between w:val="nil"/>
-        </w:pBdr>
-        <w:spacing w:line="259" w:lineRule="auto"/>
-        <w:rPr>
-          <w:color w:val="000000"/>
-        </w:rPr>
-      </w:pPr>
-      <w:r>
-        <w:rPr>
-          <w:color w:val="000000"/>
-        </w:rPr>
-        <w:t>The confirm message will show before delete action.</w:t>
-      </w:r>
-    </w:p>
-    <w:p>
-      <w:pPr>
-        <w:numPr>
-          <w:ilvl w:val="1"/>
-          <w:numId w:val="1"/>
-        </w:numPr>
-        <w:pBdr>
-          <w:top w:val="nil"/>
-          <w:left w:val="nil"/>
-          <w:bottom w:val="nil"/>
-          <w:right w:val="nil"/>
-          <w:between w:val="nil"/>
-        </w:pBdr>
-        <w:spacing w:line="259" w:lineRule="auto"/>
-        <w:rPr>
-          <w:color w:val="000000"/>
-        </w:rPr>
-      </w:pPr>
-      <w:r>
-        <w:rPr>
-          <w:color w:val="000000"/>
-        </w:rPr>
-        <w:t>Update list book after delete.</w:t>
-      </w:r>
-    </w:p>
-    <w:p>
-      <w:pPr>
-        <w:numPr>
-          <w:ilvl w:val="1"/>
-          <w:numId w:val="1"/>
-        </w:numPr>
-        <w:pBdr>
-          <w:top w:val="nil"/>
-          <w:left w:val="nil"/>
-          <w:bottom w:val="nil"/>
-          <w:right w:val="nil"/>
-          <w:between w:val="nil"/>
-        </w:pBdr>
-        <w:spacing w:line="259" w:lineRule="auto"/>
+      </w:pPr>
+      <w:r>
         <w:rPr>
           <w:color w:val="000000"/>
           <w:highlight w:val="yellow"/>
         </w:rPr>
-      </w:pPr>
-      <w:r>
-        <w:rPr>
-          <w:color w:val="000000"/>
+        <w:t xml:space="preserve">Function </w:t>
+      </w:r>
+      <w:r>
+        <w:rPr>
           <w:highlight w:val="yellow"/>
         </w:rPr>
-        <w:t xml:space="preserve">Remember that delete action is </w:t>
-      </w:r>
-      <w:proofErr w:type="gramStart"/>
+        <w:t>9</w:t>
+      </w:r>
       <w:r>
         <w:rPr>
           <w:color w:val="000000"/>
           <w:highlight w:val="yellow"/>
         </w:rPr>
-        <w:t>update</w:t>
-      </w:r>
-      <w:proofErr w:type="gramEnd"/>
+        <w:t>: Integrate online payment- 10</w:t>
+      </w:r>
       <w:r>
         <w:rPr>
           <w:color w:val="000000"/>
           <w:highlight w:val="yellow"/>
         </w:rPr>
-        <w:t xml:space="preserve"> the status of the book to Inactive.</w:t>
+        <w:t>0 points (extra)</w:t>
+      </w:r>
+    </w:p>
+    <w:p>
+      <w:pPr>
+        <w:numPr>
+          <w:ilvl w:val="1"/>
+          <w:numId w:val="1"/>
+        </w:numPr>
+        <w:pBdr>
+          <w:top w:val="nil"/>
+          <w:left w:val="nil"/>
+          <w:bottom w:val="nil"/>
+          <w:right w:val="nil"/>
+          <w:between w:val="nil"/>
+        </w:pBdr>
+        <w:spacing w:line="259" w:lineRule="auto"/>
+        <w:rPr>
+          <w:color w:val="000000"/>
+          <w:highlight w:val="yellow"/>
+        </w:rPr>
+      </w:pPr>
+      <w:r>
+        <w:rPr>
+          <w:color w:val="000000"/>
+          <w:highlight w:val="yellow"/>
+        </w:rPr>
+        <w:t xml:space="preserve">User can pay online </w:t>
       </w:r>
     </w:p>
     <w:p>
@@ -1133,816 +1653,133 @@
           <w:color w:val="000000"/>
           <w:highlight w:val="yellow"/>
         </w:rPr>
-        <w:t>Function 4:</w:t>
-      </w:r>
-      <w:r>
-        <w:rPr>
-          <w:color w:val="000000"/>
-        </w:rPr>
-        <w:t xml:space="preserve"> Update- 50 points</w:t>
-      </w:r>
-    </w:p>
-    <w:p>
-      <w:pPr>
-        <w:numPr>
-          <w:ilvl w:val="1"/>
-          <w:numId w:val="1"/>
-        </w:numPr>
-        <w:pBdr>
-          <w:top w:val="nil"/>
-          <w:left w:val="nil"/>
-          <w:bottom w:val="nil"/>
-          <w:right w:val="nil"/>
-          <w:between w:val="nil"/>
-        </w:pBdr>
-        <w:spacing w:line="259" w:lineRule="auto"/>
-        <w:rPr>
-          <w:color w:val="000000"/>
-        </w:rPr>
-      </w:pPr>
-      <w:r>
-        <w:rPr>
-          <w:color w:val="000000"/>
-        </w:rPr>
-        <w:t>Only Admin role has permission to do this function (login is required)</w:t>
-      </w:r>
-    </w:p>
-    <w:p>
-      <w:pPr>
-        <w:numPr>
-          <w:ilvl w:val="1"/>
-          <w:numId w:val="1"/>
-        </w:numPr>
-        <w:pBdr>
-          <w:top w:val="nil"/>
-          <w:left w:val="nil"/>
-          <w:bottom w:val="nil"/>
-          <w:right w:val="nil"/>
-          <w:between w:val="nil"/>
-        </w:pBdr>
-        <w:spacing w:line="259" w:lineRule="auto"/>
-        <w:rPr>
-          <w:color w:val="000000"/>
-        </w:rPr>
-      </w:pPr>
-      <w:r>
-        <w:rPr>
-          <w:color w:val="000000"/>
-        </w:rPr>
-        <w:t>Update information of the selected book:  tittle, price, author, category, import date, quantity</w:t>
-      </w:r>
-      <w:proofErr w:type="gramStart"/>
-      <w:r>
-        <w:rPr>
-          <w:color w:val="000000"/>
-        </w:rPr>
-        <w:t>,...</w:t>
-      </w:r>
-      <w:proofErr w:type="gramEnd"/>
-    </w:p>
-    <w:p>
-      <w:pPr>
-        <w:numPr>
-          <w:ilvl w:val="0"/>
-          <w:numId w:val="1"/>
-        </w:numPr>
-        <w:pBdr>
-          <w:top w:val="nil"/>
-          <w:left w:val="nil"/>
-          <w:bottom w:val="nil"/>
-          <w:right w:val="nil"/>
-          <w:between w:val="nil"/>
-        </w:pBdr>
-        <w:spacing w:line="259" w:lineRule="auto"/>
-        <w:rPr>
-          <w:color w:val="000000"/>
-        </w:rPr>
-      </w:pPr>
-      <w:r>
-        <w:rPr>
-          <w:color w:val="000000"/>
-          <w:highlight w:val="yellow"/>
-        </w:rPr>
-        <w:t>Function 5</w:t>
-      </w:r>
-      <w:r>
-        <w:rPr>
-          <w:color w:val="000000"/>
-        </w:rPr>
-        <w:t>: Insert- 50 points</w:t>
-      </w:r>
-    </w:p>
-    <w:p>
-      <w:pPr>
-        <w:numPr>
-          <w:ilvl w:val="1"/>
-          <w:numId w:val="1"/>
-        </w:numPr>
-        <w:pBdr>
-          <w:top w:val="nil"/>
-          <w:left w:val="nil"/>
-          <w:bottom w:val="nil"/>
-          <w:right w:val="nil"/>
-          <w:between w:val="nil"/>
-        </w:pBdr>
-        <w:spacing w:line="259" w:lineRule="auto"/>
-        <w:rPr>
-          <w:color w:val="000000"/>
-        </w:rPr>
-      </w:pPr>
-      <w:r>
-        <w:rPr>
-          <w:color w:val="000000"/>
-        </w:rPr>
-        <w:t xml:space="preserve">Only Admin role has permission to </w:t>
-      </w:r>
-      <w:r>
-        <w:t xml:space="preserve">create a </w:t>
-      </w:r>
-      <w:proofErr w:type="spellStart"/>
-      <w:r>
-        <w:t>new</w:t>
-      </w:r>
-      <w:r>
-        <w:rPr>
-          <w:color w:val="000000"/>
-        </w:rPr>
-        <w:t>book</w:t>
-      </w:r>
-      <w:proofErr w:type="spellEnd"/>
-      <w:r>
-        <w:rPr>
-          <w:color w:val="000000"/>
-        </w:rPr>
-        <w:t>.</w:t>
-      </w:r>
-    </w:p>
-    <w:p>
-      <w:pPr>
-        <w:numPr>
-          <w:ilvl w:val="1"/>
-          <w:numId w:val="1"/>
-        </w:numPr>
-        <w:pBdr>
-          <w:top w:val="nil"/>
-          <w:left w:val="nil"/>
-          <w:bottom w:val="nil"/>
-          <w:right w:val="nil"/>
-          <w:between w:val="nil"/>
-        </w:pBdr>
-        <w:spacing w:line="259" w:lineRule="auto"/>
-        <w:rPr>
-          <w:color w:val="000000"/>
-        </w:rPr>
-      </w:pPr>
-      <w:r>
-        <w:rPr>
-          <w:color w:val="000000"/>
-        </w:rPr>
-        <w:t>Create new book.</w:t>
-      </w:r>
-    </w:p>
-    <w:p>
-      <w:pPr>
-        <w:numPr>
-          <w:ilvl w:val="1"/>
-          <w:numId w:val="1"/>
-        </w:numPr>
-        <w:pBdr>
-          <w:top w:val="nil"/>
-          <w:left w:val="nil"/>
-          <w:bottom w:val="nil"/>
-          <w:right w:val="nil"/>
-          <w:between w:val="nil"/>
-        </w:pBdr>
-        <w:spacing w:line="259" w:lineRule="auto"/>
-        <w:rPr>
-          <w:color w:val="000000"/>
-        </w:rPr>
-      </w:pPr>
-      <w:r>
-        <w:rPr>
-          <w:color w:val="000000"/>
-        </w:rPr>
-        <w:t>Date import is current date.</w:t>
-      </w:r>
-    </w:p>
-    <w:p>
-      <w:pPr>
-        <w:numPr>
-          <w:ilvl w:val="1"/>
-          <w:numId w:val="1"/>
-        </w:numPr>
-        <w:pBdr>
-          <w:top w:val="nil"/>
-          <w:left w:val="nil"/>
-          <w:bottom w:val="nil"/>
-          <w:right w:val="nil"/>
-          <w:between w:val="nil"/>
-        </w:pBdr>
-        <w:spacing w:line="259" w:lineRule="auto"/>
-        <w:rPr>
-          <w:color w:val="000000"/>
-        </w:rPr>
-      </w:pPr>
-      <w:r>
-        <w:rPr>
-          <w:color w:val="000000"/>
-        </w:rPr>
-        <w:t>The default status of new book is active.</w:t>
-      </w:r>
-    </w:p>
-    <w:p>
-      <w:pPr>
-        <w:numPr>
-          <w:ilvl w:val="0"/>
-          <w:numId w:val="1"/>
-        </w:numPr>
-        <w:pBdr>
-          <w:top w:val="nil"/>
-          <w:left w:val="nil"/>
-          <w:bottom w:val="nil"/>
-          <w:right w:val="nil"/>
-          <w:between w:val="nil"/>
-        </w:pBdr>
-        <w:spacing w:line="259" w:lineRule="auto"/>
-        <w:rPr>
-          <w:color w:val="000000"/>
-        </w:rPr>
-      </w:pPr>
-      <w:r>
-        <w:rPr>
-          <w:color w:val="000000"/>
-        </w:rPr>
-        <w:t>Function 6: shopping- 150 points</w:t>
-      </w:r>
-    </w:p>
-    <w:p>
-      <w:pPr>
-        <w:numPr>
-          <w:ilvl w:val="1"/>
-          <w:numId w:val="1"/>
-        </w:numPr>
-        <w:pBdr>
-          <w:top w:val="nil"/>
-          <w:left w:val="nil"/>
-          <w:bottom w:val="nil"/>
-          <w:right w:val="nil"/>
-          <w:between w:val="nil"/>
-        </w:pBdr>
-        <w:spacing w:line="259" w:lineRule="auto"/>
-        <w:rPr>
-          <w:color w:val="000000"/>
-        </w:rPr>
-      </w:pPr>
-      <w:r>
-        <w:rPr>
-          <w:color w:val="000000"/>
-        </w:rPr>
-        <w:t xml:space="preserve">All </w:t>
-      </w:r>
-      <w:r>
-        <w:t>users</w:t>
-      </w:r>
-      <w:r>
-        <w:rPr>
-          <w:color w:val="000000"/>
-        </w:rPr>
-        <w:t xml:space="preserve"> can use this function </w:t>
-      </w:r>
-      <w:r>
-        <w:t xml:space="preserve">except Admin </w:t>
-      </w:r>
-      <w:r>
-        <w:t xml:space="preserve">role </w:t>
-      </w:r>
-      <w:r>
-        <w:rPr>
-          <w:color w:val="000000"/>
-        </w:rPr>
-        <w:t>(</w:t>
-      </w:r>
-      <w:r>
-        <w:rPr>
-          <w:color w:val="000000"/>
-        </w:rPr>
-        <w:t>login is required)</w:t>
-      </w:r>
-    </w:p>
-    <w:p>
-      <w:pPr>
-        <w:numPr>
-          <w:ilvl w:val="1"/>
-          <w:numId w:val="1"/>
-        </w:numPr>
-        <w:pBdr>
-          <w:top w:val="nil"/>
-          <w:left w:val="nil"/>
-          <w:bottom w:val="nil"/>
-          <w:right w:val="nil"/>
-          <w:between w:val="nil"/>
-        </w:pBdr>
-        <w:spacing w:line="259" w:lineRule="auto"/>
-        <w:rPr>
-          <w:color w:val="000000"/>
-        </w:rPr>
-      </w:pPr>
-      <w:r>
-        <w:rPr>
-          <w:color w:val="000000"/>
-        </w:rPr>
-        <w:t xml:space="preserve">Add the selected book to shopping cart. </w:t>
-      </w:r>
-      <w:r>
-        <w:t>The default quantity is 1.</w:t>
-      </w:r>
-    </w:p>
-    <w:p>
-      <w:pPr>
-        <w:numPr>
-          <w:ilvl w:val="1"/>
-          <w:numId w:val="1"/>
-        </w:numPr>
-        <w:pBdr>
-          <w:top w:val="nil"/>
-          <w:left w:val="nil"/>
-          <w:bottom w:val="nil"/>
-          <w:right w:val="nil"/>
-          <w:between w:val="nil"/>
-        </w:pBdr>
-        <w:spacing w:line="259" w:lineRule="auto"/>
-        <w:rPr>
-          <w:color w:val="000000"/>
-        </w:rPr>
-      </w:pPr>
-      <w:r>
-        <w:rPr>
-          <w:color w:val="000000"/>
-        </w:rPr>
-        <w:t>Each user can buy any available book in the list (not limit the amount book want to buy)</w:t>
-      </w:r>
-    </w:p>
-    <w:p>
-      <w:pPr>
-        <w:numPr>
-          <w:ilvl w:val="1"/>
-          <w:numId w:val="1"/>
-        </w:numPr>
-        <w:pBdr>
-          <w:top w:val="nil"/>
-          <w:left w:val="nil"/>
-          <w:bottom w:val="nil"/>
-          <w:right w:val="nil"/>
-          <w:between w:val="nil"/>
-        </w:pBdr>
-        <w:spacing w:line="259" w:lineRule="auto"/>
-        <w:rPr>
-          <w:color w:val="000000"/>
-        </w:rPr>
-      </w:pPr>
-      <w:r>
-        <w:rPr>
-          <w:color w:val="000000"/>
-        </w:rPr>
-        <w:lastRenderedPageBreak/>
-        <w:t xml:space="preserve">User can view the selected book in the cart. For each book: book name, amount, </w:t>
-      </w:r>
-      <w:proofErr w:type="gramStart"/>
-      <w:r>
-        <w:rPr>
-          <w:color w:val="000000"/>
-        </w:rPr>
-        <w:t>price</w:t>
-      </w:r>
-      <w:proofErr w:type="gramEnd"/>
-      <w:r>
-        <w:rPr>
-          <w:color w:val="000000"/>
-        </w:rPr>
-        <w:t>, total. The screen must show the total amount of money of this cart.</w:t>
-      </w:r>
-    </w:p>
-    <w:p>
-      <w:pPr>
-        <w:numPr>
-          <w:ilvl w:val="1"/>
-          <w:numId w:val="1"/>
-        </w:numPr>
-        <w:pBdr>
-          <w:top w:val="nil"/>
-          <w:left w:val="nil"/>
-          <w:bottom w:val="nil"/>
-          <w:right w:val="nil"/>
-          <w:between w:val="nil"/>
-        </w:pBdr>
-        <w:spacing w:line="259" w:lineRule="auto"/>
-        <w:rPr>
-          <w:color w:val="000000"/>
-        </w:rPr>
-      </w:pPr>
-      <w:r>
-        <w:rPr>
-          <w:color w:val="000000"/>
-        </w:rPr>
-        <w:t>User can remove the book from the cart. The confirm message will show before delete action.</w:t>
-      </w:r>
-    </w:p>
-    <w:p>
-      <w:pPr>
-        <w:numPr>
-          <w:ilvl w:val="1"/>
-          <w:numId w:val="1"/>
-        </w:numPr>
-        <w:pBdr>
-          <w:top w:val="nil"/>
-          <w:left w:val="nil"/>
-          <w:bottom w:val="nil"/>
-          <w:right w:val="nil"/>
-          <w:between w:val="nil"/>
-        </w:pBdr>
-        <w:spacing w:line="259" w:lineRule="auto"/>
-        <w:rPr>
-          <w:color w:val="000000"/>
-        </w:rPr>
-      </w:pPr>
-      <w:r>
-        <w:rPr>
-          <w:color w:val="000000"/>
-        </w:rPr>
-        <w:t>User can update amount of each book in cart.</w:t>
-      </w:r>
-    </w:p>
-    <w:p>
-      <w:pPr>
-        <w:numPr>
-          <w:ilvl w:val="1"/>
-          <w:numId w:val="1"/>
-        </w:numPr>
-        <w:pBdr>
-          <w:top w:val="nil"/>
-          <w:left w:val="nil"/>
-          <w:bottom w:val="nil"/>
-          <w:right w:val="nil"/>
-          <w:between w:val="nil"/>
-        </w:pBdr>
-        <w:spacing w:line="259" w:lineRule="auto"/>
-      </w:pPr>
-      <w:r>
-        <w:t>Click the Confirm button to store the booking to database (must store the buy date time). The warning message will show if the select book is out of stock.</w:t>
-      </w:r>
-    </w:p>
-    <w:p>
-      <w:pPr>
-        <w:numPr>
-          <w:ilvl w:val="0"/>
-          <w:numId w:val="1"/>
-        </w:numPr>
-        <w:pBdr>
-          <w:top w:val="nil"/>
-          <w:left w:val="nil"/>
-          <w:bottom w:val="nil"/>
-          <w:right w:val="nil"/>
-          <w:between w:val="nil"/>
-        </w:pBdr>
-        <w:spacing w:line="259" w:lineRule="auto"/>
-        <w:rPr>
-          <w:color w:val="000000"/>
-        </w:rPr>
-      </w:pPr>
-      <w:r>
-        <w:rPr>
-          <w:color w:val="000000"/>
-        </w:rPr>
-        <w:t xml:space="preserve">Function 7:  discount </w:t>
-      </w:r>
-      <w:r>
-        <w:t xml:space="preserve">Each discount </w:t>
-      </w:r>
-      <w:r>
-        <w:rPr>
-          <w:color w:val="000000"/>
-        </w:rPr>
-        <w:t>code- 50 points(extra)</w:t>
-      </w:r>
-    </w:p>
-    <w:p>
-      <w:pPr>
-        <w:numPr>
-          <w:ilvl w:val="1"/>
-          <w:numId w:val="1"/>
-        </w:numPr>
-        <w:pBdr>
-          <w:top w:val="nil"/>
-          <w:left w:val="nil"/>
-          <w:bottom w:val="nil"/>
-          <w:right w:val="nil"/>
-          <w:between w:val="nil"/>
-        </w:pBdr>
-        <w:spacing w:line="259" w:lineRule="auto"/>
-        <w:rPr>
-          <w:color w:val="000000"/>
-        </w:rPr>
-      </w:pPr>
-      <w:r>
-        <w:rPr>
-          <w:color w:val="000000"/>
-        </w:rPr>
-        <w:t>When user shopping can enter the discount code.</w:t>
-      </w:r>
-    </w:p>
-    <w:p>
-      <w:pPr>
-        <w:numPr>
-          <w:ilvl w:val="1"/>
-          <w:numId w:val="1"/>
-        </w:numPr>
-        <w:pBdr>
-          <w:top w:val="nil"/>
-          <w:left w:val="nil"/>
-          <w:bottom w:val="nil"/>
-          <w:right w:val="nil"/>
-          <w:between w:val="nil"/>
-        </w:pBdr>
-        <w:spacing w:line="259" w:lineRule="auto"/>
-      </w:pPr>
-      <w:proofErr w:type="gramStart"/>
-      <w:r>
-        <w:t>code</w:t>
-      </w:r>
-      <w:proofErr w:type="gramEnd"/>
-      <w:r>
-        <w:t xml:space="preserve"> is mapped with one user and using one time.</w:t>
-      </w:r>
-    </w:p>
-    <w:p>
-      <w:pPr>
-        <w:numPr>
-          <w:ilvl w:val="0"/>
-          <w:numId w:val="1"/>
-        </w:numPr>
-        <w:pBdr>
-          <w:top w:val="nil"/>
-          <w:left w:val="nil"/>
-          <w:bottom w:val="nil"/>
-          <w:right w:val="nil"/>
-          <w:between w:val="nil"/>
-        </w:pBdr>
-        <w:spacing w:line="259" w:lineRule="auto"/>
-      </w:pPr>
-      <w:r>
-        <w:t>Function 8: Shopping history- 50 points(extra)</w:t>
-      </w:r>
-    </w:p>
-    <w:p>
-      <w:pPr>
-        <w:numPr>
-          <w:ilvl w:val="1"/>
-          <w:numId w:val="1"/>
-        </w:numPr>
-        <w:pBdr>
-          <w:top w:val="nil"/>
-          <w:left w:val="nil"/>
-          <w:bottom w:val="nil"/>
-          <w:right w:val="nil"/>
-          <w:between w:val="nil"/>
-        </w:pBdr>
-        <w:spacing w:line="259" w:lineRule="auto"/>
-      </w:pPr>
-      <w:r>
-        <w:t>User can take over the shopping history.</w:t>
-      </w:r>
-    </w:p>
-    <w:p>
-      <w:pPr>
-        <w:numPr>
-          <w:ilvl w:val="1"/>
-          <w:numId w:val="1"/>
-        </w:numPr>
-        <w:pBdr>
-          <w:top w:val="nil"/>
-          <w:left w:val="nil"/>
-          <w:bottom w:val="nil"/>
-          <w:right w:val="nil"/>
-          <w:between w:val="nil"/>
-        </w:pBdr>
-        <w:spacing w:line="259" w:lineRule="auto"/>
-      </w:pPr>
-      <w:r>
-        <w:t xml:space="preserve">Support search function: search by </w:t>
-      </w:r>
-      <w:r>
-        <w:rPr>
-          <w:u w:val="single"/>
-        </w:rPr>
-        <w:t>name</w:t>
-      </w:r>
-      <w:r>
-        <w:t xml:space="preserve"> or shopping date</w:t>
-      </w:r>
-    </w:p>
-    <w:p>
-      <w:pPr>
-        <w:numPr>
-          <w:ilvl w:val="0"/>
-          <w:numId w:val="1"/>
-        </w:numPr>
-        <w:pBdr>
-          <w:top w:val="nil"/>
-          <w:left w:val="nil"/>
-          <w:bottom w:val="nil"/>
-          <w:right w:val="nil"/>
-          <w:between w:val="nil"/>
-        </w:pBdr>
-        <w:spacing w:line="259" w:lineRule="auto"/>
-        <w:rPr>
-          <w:color w:val="000000"/>
-        </w:rPr>
-      </w:pPr>
-      <w:r>
-        <w:rPr>
-          <w:color w:val="000000"/>
-        </w:rPr>
-        <w:t xml:space="preserve">Function </w:t>
-      </w:r>
-      <w:r>
-        <w:t>9</w:t>
-      </w:r>
-      <w:r>
-        <w:rPr>
-          <w:color w:val="000000"/>
-        </w:rPr>
-        <w:t>: Integrate online payment</w:t>
+        <w:t>Function 10:</w:t>
+      </w:r>
+      <w:r>
+        <w:rPr>
+          <w:color w:val="000000"/>
+        </w:rPr>
+        <w:t xml:space="preserve"> Create dis</w:t>
+      </w:r>
+      <w:r>
+        <w:rPr>
+          <w:color w:val="000000"/>
+        </w:rPr>
+        <w:t>count code- 5</w:t>
+      </w:r>
+      <w:r>
+        <w:rPr>
+          <w:color w:val="000000"/>
+        </w:rPr>
+        <w:t>0 points( extra)</w:t>
+      </w:r>
+    </w:p>
+    <w:p>
+      <w:pPr>
+        <w:numPr>
+          <w:ilvl w:val="1"/>
+          <w:numId w:val="1"/>
+        </w:numPr>
+        <w:pBdr>
+          <w:top w:val="nil"/>
+          <w:left w:val="nil"/>
+          <w:bottom w:val="nil"/>
+          <w:right w:val="nil"/>
+          <w:between w:val="nil"/>
+        </w:pBdr>
+        <w:spacing w:line="259" w:lineRule="auto"/>
+        <w:rPr>
+          <w:color w:val="000000"/>
+        </w:rPr>
+      </w:pPr>
+      <w:r>
+        <w:rPr>
+          <w:color w:val="000000"/>
+        </w:rPr>
+        <w:t>Only admin can user this function.</w:t>
+      </w:r>
+    </w:p>
+    <w:p>
+      <w:pPr>
+        <w:numPr>
+          <w:ilvl w:val="1"/>
+          <w:numId w:val="1"/>
+        </w:numPr>
+        <w:pBdr>
+          <w:top w:val="nil"/>
+          <w:left w:val="nil"/>
+          <w:bottom w:val="nil"/>
+          <w:right w:val="nil"/>
+          <w:between w:val="nil"/>
+        </w:pBdr>
+        <w:spacing w:line="259" w:lineRule="auto"/>
+        <w:rPr>
+          <w:color w:val="000000"/>
+        </w:rPr>
+      </w:pPr>
+      <w:r>
+        <w:rPr>
+          <w:color w:val="000000"/>
+        </w:rPr>
+        <w:t>Create discount code which has some basic information: ID, discount percent, date.</w:t>
+      </w:r>
+    </w:p>
+    <w:p>
+      <w:pPr>
+        <w:pBdr>
+          <w:top w:val="nil"/>
+          <w:left w:val="nil"/>
+          <w:bottom w:val="nil"/>
+          <w:right w:val="nil"/>
+          <w:between w:val="nil"/>
+        </w:pBdr>
+        <w:spacing w:line="259" w:lineRule="auto"/>
+        <w:ind w:left="1440" w:hanging="720"/>
+        <w:rPr>
+          <w:color w:val="000000"/>
+        </w:rPr>
+      </w:pPr>
+    </w:p>
+    <w:p>
+      <w:r>
+        <w:t xml:space="preserve">* The above specifications are only basic </w:t>
+      </w:r>
+      <w:r>
+        <w:t>information;</w:t>
+      </w:r>
+      <w:r>
+        <w:t xml:space="preserve"> you must build the application according to real requirements.</w:t>
+      </w:r>
+    </w:p>
+    <w:p>
+      <w:r>
+        <w:t xml:space="preserve">* You have to build your own database. </w:t>
+      </w:r>
+    </w:p>
+    <w:p>
+      <w:r>
+        <w:t xml:space="preserve">* The lecturer will explain the requirement only once on the first slot of the assignment. </w:t>
+      </w:r>
+    </w:p>
+    <w:p/>
+    <w:p>
+      <w:r>
+        <w:t>Add discount mới vào user</w:t>
+      </w:r>
+    </w:p>
+    <w:p>
+      <w:r>
+        <w:tab/>
+        <w:t>ấn view discount xong chuyển đến JFrame show all JFrame trước khi creater new Dis</w:t>
+      </w:r>
+    </w:p>
+    <w:p>
+      <w:r>
+        <w:tab/>
+        <w:t>làm trash</w:t>
       </w:r>
       <w:bookmarkStart w:id="1" w:name="_GoBack"/>
       <w:bookmarkEnd w:id="1"/>
-      <w:r>
-        <w:rPr>
-          <w:color w:val="000000"/>
-        </w:rPr>
-        <w:t>- 10</w:t>
-      </w:r>
-      <w:r>
-        <w:rPr>
-          <w:color w:val="000000"/>
-        </w:rPr>
-        <w:t>0 points (extra)</w:t>
-      </w:r>
-    </w:p>
-    <w:p>
-      <w:pPr>
-        <w:numPr>
-          <w:ilvl w:val="1"/>
-          <w:numId w:val="1"/>
-        </w:numPr>
-        <w:pBdr>
-          <w:top w:val="nil"/>
-          <w:left w:val="nil"/>
-          <w:bottom w:val="nil"/>
-          <w:right w:val="nil"/>
-          <w:between w:val="nil"/>
-        </w:pBdr>
-        <w:spacing w:line="259" w:lineRule="auto"/>
-        <w:rPr>
-          <w:color w:val="000000"/>
-        </w:rPr>
-      </w:pPr>
-      <w:r>
-        <w:rPr>
-          <w:color w:val="000000"/>
-        </w:rPr>
-        <w:t xml:space="preserve">User can pay online </w:t>
-      </w:r>
-    </w:p>
-    <w:p>
-      <w:pPr>
-        <w:numPr>
-          <w:ilvl w:val="0"/>
-          <w:numId w:val="1"/>
-        </w:numPr>
-        <w:pBdr>
-          <w:top w:val="nil"/>
-          <w:left w:val="nil"/>
-          <w:bottom w:val="nil"/>
-          <w:right w:val="nil"/>
-          <w:between w:val="nil"/>
-        </w:pBdr>
-        <w:spacing w:line="259" w:lineRule="auto"/>
-        <w:rPr>
-          <w:color w:val="000000"/>
-        </w:rPr>
-      </w:pPr>
-      <w:r>
-        <w:rPr>
-          <w:color w:val="000000"/>
-          <w:highlight w:val="yellow"/>
-        </w:rPr>
-        <w:t>Function 10:</w:t>
-      </w:r>
-      <w:r>
-        <w:rPr>
-          <w:color w:val="000000"/>
-        </w:rPr>
-        <w:t xml:space="preserve"> Create dis</w:t>
-      </w:r>
-      <w:r>
-        <w:rPr>
-          <w:color w:val="000000"/>
-        </w:rPr>
-        <w:t>count code- 5</w:t>
-      </w:r>
-      <w:r>
-        <w:rPr>
-          <w:color w:val="000000"/>
-        </w:rPr>
-        <w:t>0 points( extra)</w:t>
-      </w:r>
-    </w:p>
-    <w:p>
-      <w:pPr>
-        <w:numPr>
-          <w:ilvl w:val="1"/>
-          <w:numId w:val="1"/>
-        </w:numPr>
-        <w:pBdr>
-          <w:top w:val="nil"/>
-          <w:left w:val="nil"/>
-          <w:bottom w:val="nil"/>
-          <w:right w:val="nil"/>
-          <w:between w:val="nil"/>
-        </w:pBdr>
-        <w:spacing w:line="259" w:lineRule="auto"/>
-        <w:rPr>
-          <w:color w:val="000000"/>
-        </w:rPr>
-      </w:pPr>
-      <w:r>
-        <w:rPr>
-          <w:color w:val="000000"/>
-        </w:rPr>
-        <w:t>Only admin can user this function.</w:t>
-      </w:r>
-    </w:p>
-    <w:p>
-      <w:pPr>
-        <w:numPr>
-          <w:ilvl w:val="1"/>
-          <w:numId w:val="1"/>
-        </w:numPr>
-        <w:pBdr>
-          <w:top w:val="nil"/>
-          <w:left w:val="nil"/>
-          <w:bottom w:val="nil"/>
-          <w:right w:val="nil"/>
-          <w:between w:val="nil"/>
-        </w:pBdr>
-        <w:spacing w:line="259" w:lineRule="auto"/>
-        <w:rPr>
-          <w:color w:val="000000"/>
-        </w:rPr>
-      </w:pPr>
-      <w:r>
-        <w:rPr>
-          <w:color w:val="000000"/>
-        </w:rPr>
-        <w:t>Create discount code which has some basic information: ID, discount percent, date.</w:t>
-      </w:r>
-    </w:p>
-    <w:p>
-      <w:pPr>
-        <w:pBdr>
-          <w:top w:val="nil"/>
-          <w:left w:val="nil"/>
-          <w:bottom w:val="nil"/>
-          <w:right w:val="nil"/>
-          <w:between w:val="nil"/>
-        </w:pBdr>
-        <w:spacing w:line="259" w:lineRule="auto"/>
-        <w:ind w:left="1440" w:hanging="720"/>
-        <w:rPr>
-          <w:color w:val="000000"/>
-        </w:rPr>
-      </w:pPr>
-    </w:p>
-    <w:p>
-      <w:r>
-        <w:t xml:space="preserve">* The above specifications are only basic </w:t>
-      </w:r>
-      <w:r>
-        <w:t>information;</w:t>
-      </w:r>
-      <w:r>
-        <w:t xml:space="preserve"> you must build the application according to real requirements.</w:t>
-      </w:r>
-    </w:p>
-    <w:p>
-      <w:r>
-        <w:t xml:space="preserve">* You have to build your own database. </w:t>
-      </w:r>
-    </w:p>
-    <w:p>
-      <w:r>
-        <w:t xml:space="preserve">* The lecturer will explain the requirement only once on the first slot of the assignment. </w:t>
-      </w:r>
     </w:p>
     <w:p/>
     <w:sectPr>
@@ -3154,7 +2991,7 @@
   <a:extraClrSchemeLst/>
   <a:extLst>
     <a:ext uri="{05A4C25C-085E-4340-85A3-A5531E510DB2}">
-      <thm15:themeFamily xmlns="" xmlns:thm15="http://schemas.microsoft.com/office/thememl/2012/main" name="Office Theme" id="{62F939B6-93AF-4DB8-9C6B-D6C7DFDC589F}" vid="{4A3C46E8-61CC-4603-A589-7422A47A8E4A}"/>
+      <thm15:themeFamily xmlns:thm15="http://schemas.microsoft.com/office/thememl/2012/main" xmlns="" name="Office Theme" id="{62F939B6-93AF-4DB8-9C6B-D6C7DFDC589F}" vid="{4A3C46E8-61CC-4603-A589-7422A47A8E4A}"/>
     </a:ext>
   </a:extLst>
 </a:theme>

</xml_diff>

<commit_message>
All coding done without payment online !
</commit_message>
<xml_diff>
--- a/J3.L.P0002. The book store.docx
+++ b/J3.L.P0002. The book store.docx
@@ -647,7 +647,49 @@
         <w:rPr>
           <w:color w:val="000000"/>
         </w:rPr>
-        <w:t>The actor enters userID and password, the function checks if the userID with the password is in the available user list, then grant the access permission. If not, a message would appear no notify that user is not found.</w:t>
+        <w:t xml:space="preserve">The actor enters </w:t>
+      </w:r>
+      <w:proofErr w:type="spellStart"/>
+      <w:r>
+        <w:rPr>
+          <w:color w:val="000000"/>
+        </w:rPr>
+        <w:t>userID</w:t>
+      </w:r>
+      <w:proofErr w:type="spellEnd"/>
+      <w:r>
+        <w:rPr>
+          <w:color w:val="000000"/>
+        </w:rPr>
+        <w:t xml:space="preserve"> and password, the function checks if the </w:t>
+      </w:r>
+      <w:proofErr w:type="spellStart"/>
+      <w:r>
+        <w:rPr>
+          <w:color w:val="000000"/>
+        </w:rPr>
+        <w:t>userID</w:t>
+      </w:r>
+      <w:proofErr w:type="spellEnd"/>
+      <w:r>
+        <w:rPr>
+          <w:color w:val="000000"/>
+        </w:rPr>
+        <w:t xml:space="preserve"> with the password is in the available user list, </w:t>
+      </w:r>
+      <w:proofErr w:type="gramStart"/>
+      <w:r>
+        <w:rPr>
+          <w:color w:val="000000"/>
+        </w:rPr>
+        <w:t>then</w:t>
+      </w:r>
+      <w:proofErr w:type="gramEnd"/>
+      <w:r>
+        <w:rPr>
+          <w:color w:val="000000"/>
+        </w:rPr>
+        <w:t xml:space="preserve"> grant the access permission. If not, a message would appear no notify that user is not found.</w:t>
       </w:r>
     </w:p>
     <w:p>
@@ -796,7 +838,14 @@
         <w:rPr>
           <w:color w:val="000000"/>
         </w:rPr>
-        <w:t>, image</w:t>
+        <w:t xml:space="preserve">, </w:t>
+      </w:r>
+      <w:proofErr w:type="spellStart"/>
+      <w:r>
+        <w:rPr>
+          <w:color w:val="000000"/>
+        </w:rPr>
+        <w:t>image</w:t>
       </w:r>
       <w:r>
         <w:rPr>
@@ -804,6 +853,7 @@
         </w:rPr>
         <w:t>Name</w:t>
       </w:r>
+      <w:proofErr w:type="spellEnd"/>
       <w:r>
         <w:rPr>
           <w:color w:val="000000"/>
@@ -981,7 +1031,15 @@
         <w:spacing w:line="259" w:lineRule="auto"/>
       </w:pPr>
       <w:r>
-        <w:t>Remember that delete action is update the status of the book to Inactive.</w:t>
+        <w:t xml:space="preserve">Remember that delete action is </w:t>
+      </w:r>
+      <w:proofErr w:type="gramStart"/>
+      <w:r>
+        <w:t>update</w:t>
+      </w:r>
+      <w:proofErr w:type="gramEnd"/>
+      <w:r>
+        <w:t xml:space="preserve"> the status of the book to Inactive.</w:t>
       </w:r>
     </w:p>
     <w:p>
@@ -1038,8 +1096,13 @@
         <w:spacing w:line="259" w:lineRule="auto"/>
       </w:pPr>
       <w:r>
-        <w:t>Update information of the selected book:  tittle, price, author, category, import date, quantity,...</w:t>
-      </w:r>
+        <w:t>Update information of the selected book:  tittle, price, author, category, import date, quantity</w:t>
+      </w:r>
+      <w:proofErr w:type="gramStart"/>
+      <w:r>
+        <w:t>,...</w:t>
+      </w:r>
+      <w:proofErr w:type="gramEnd"/>
     </w:p>
     <w:p>
       <w:pPr>
@@ -1091,7 +1154,11 @@
         <w:t xml:space="preserve">Only Admin role has permission to </w:t>
       </w:r>
       <w:r>
-        <w:t>create a new</w:t>
+        <w:t xml:space="preserve">create a </w:t>
+      </w:r>
+      <w:proofErr w:type="spellStart"/>
+      <w:r>
+        <w:t>new</w:t>
       </w:r>
       <w:r>
         <w:rPr>
@@ -1099,6 +1166,7 @@
         </w:rPr>
         <w:t>book</w:t>
       </w:r>
+      <w:proofErr w:type="spellEnd"/>
       <w:r>
         <w:rPr>
           <w:color w:val="000000"/>
@@ -1340,7 +1408,21 @@
           <w:color w:val="000000"/>
         </w:rPr>
         <w:lastRenderedPageBreak/>
-        <w:t>User can view the selected book in the cart. For each book: book name, amount, price, total. The screen must show the total amount of money of this cart.</w:t>
+        <w:t xml:space="preserve">User can view the selected book in the cart. For each book: book name, amount, </w:t>
+      </w:r>
+      <w:proofErr w:type="gramStart"/>
+      <w:r>
+        <w:rPr>
+          <w:color w:val="000000"/>
+        </w:rPr>
+        <w:t>price</w:t>
+      </w:r>
+      <w:proofErr w:type="gramEnd"/>
+      <w:r>
+        <w:rPr>
+          <w:color w:val="000000"/>
+        </w:rPr>
+        <w:t>, total. The screen must show the total amount of money of this cart.</w:t>
       </w:r>
     </w:p>
     <w:p>
@@ -1486,8 +1568,13 @@
         </w:pBdr>
         <w:spacing w:line="259" w:lineRule="auto"/>
       </w:pPr>
-      <w:r>
-        <w:t>code is mapped with one user and using one time.</w:t>
+      <w:proofErr w:type="gramStart"/>
+      <w:r>
+        <w:t>code</w:t>
+      </w:r>
+      <w:proofErr w:type="gramEnd"/>
+      <w:r>
+        <w:t xml:space="preserve"> is mapped with one user and using one time.</w:t>
       </w:r>
     </w:p>
     <w:p>
@@ -1526,260 +1613,351 @@
       </w:pPr>
       <w:r>
         <w:t>User can take over the shopping history.</w:t>
-      </w:r>
-    </w:p>
-    <w:p>
-      <w:pPr>
-        <w:numPr>
-          <w:ilvl w:val="1"/>
-          <w:numId w:val="1"/>
-        </w:numPr>
-        <w:pBdr>
-          <w:top w:val="nil"/>
-          <w:left w:val="nil"/>
-          <w:bottom w:val="nil"/>
-          <w:right w:val="nil"/>
-          <w:between w:val="nil"/>
-        </w:pBdr>
-        <w:spacing w:line="259" w:lineRule="auto"/>
-      </w:pPr>
-      <w:r>
-        <w:t xml:space="preserve">Support search function: search by </w:t>
-      </w:r>
-      <w:r>
-        <w:rPr>
-          <w:u w:val="single"/>
-        </w:rPr>
-        <w:t>name</w:t>
-      </w:r>
-      <w:r>
-        <w:t xml:space="preserve"> or shopping date</w:t>
-      </w:r>
-    </w:p>
-    <w:p>
-      <w:pPr>
-        <w:numPr>
-          <w:ilvl w:val="0"/>
-          <w:numId w:val="1"/>
-        </w:numPr>
-        <w:pBdr>
-          <w:top w:val="nil"/>
-          <w:left w:val="nil"/>
-          <w:bottom w:val="nil"/>
-          <w:right w:val="nil"/>
-          <w:between w:val="nil"/>
-        </w:pBdr>
-        <w:spacing w:line="259" w:lineRule="auto"/>
-        <w:rPr>
-          <w:color w:val="000000"/>
-          <w:highlight w:val="yellow"/>
-        </w:rPr>
-      </w:pPr>
-      <w:r>
-        <w:rPr>
-          <w:color w:val="000000"/>
-          <w:highlight w:val="yellow"/>
-        </w:rPr>
-        <w:t xml:space="preserve">Function </w:t>
-      </w:r>
-      <w:r>
-        <w:rPr>
-          <w:highlight w:val="yellow"/>
-        </w:rPr>
-        <w:t>9</w:t>
-      </w:r>
-      <w:r>
-        <w:rPr>
-          <w:color w:val="000000"/>
-          <w:highlight w:val="yellow"/>
-        </w:rPr>
-        <w:t>: Integrate online payment- 10</w:t>
-      </w:r>
-      <w:r>
-        <w:rPr>
-          <w:color w:val="000000"/>
-          <w:highlight w:val="yellow"/>
-        </w:rPr>
-        <w:t>0 points (extra)</w:t>
-      </w:r>
-    </w:p>
-    <w:p>
-      <w:pPr>
-        <w:numPr>
-          <w:ilvl w:val="1"/>
-          <w:numId w:val="1"/>
-        </w:numPr>
-        <w:pBdr>
-          <w:top w:val="nil"/>
-          <w:left w:val="nil"/>
-          <w:bottom w:val="nil"/>
-          <w:right w:val="nil"/>
-          <w:between w:val="nil"/>
-        </w:pBdr>
-        <w:spacing w:line="259" w:lineRule="auto"/>
-        <w:rPr>
-          <w:color w:val="000000"/>
-          <w:highlight w:val="yellow"/>
-        </w:rPr>
-      </w:pPr>
-      <w:r>
-        <w:rPr>
-          <w:color w:val="000000"/>
-          <w:highlight w:val="yellow"/>
-        </w:rPr>
-        <w:t xml:space="preserve">User can pay online </w:t>
-      </w:r>
-    </w:p>
-    <w:p>
-      <w:pPr>
-        <w:numPr>
-          <w:ilvl w:val="0"/>
-          <w:numId w:val="1"/>
-        </w:numPr>
-        <w:pBdr>
-          <w:top w:val="nil"/>
-          <w:left w:val="nil"/>
-          <w:bottom w:val="nil"/>
-          <w:right w:val="nil"/>
-          <w:between w:val="nil"/>
-        </w:pBdr>
-        <w:spacing w:line="259" w:lineRule="auto"/>
-        <w:rPr>
-          <w:color w:val="000000"/>
-        </w:rPr>
-      </w:pPr>
-      <w:r>
-        <w:rPr>
-          <w:color w:val="000000"/>
-          <w:highlight w:val="yellow"/>
-        </w:rPr>
-        <w:t>Function 10:</w:t>
-      </w:r>
-      <w:r>
-        <w:rPr>
-          <w:color w:val="000000"/>
-        </w:rPr>
-        <w:t xml:space="preserve"> Create dis</w:t>
-      </w:r>
-      <w:r>
-        <w:rPr>
-          <w:color w:val="000000"/>
-        </w:rPr>
-        <w:t>count code- 5</w:t>
-      </w:r>
-      <w:r>
-        <w:rPr>
-          <w:color w:val="000000"/>
-        </w:rPr>
-        <w:t>0 points( extra)</w:t>
-      </w:r>
-    </w:p>
-    <w:p>
-      <w:pPr>
-        <w:numPr>
-          <w:ilvl w:val="1"/>
-          <w:numId w:val="1"/>
-        </w:numPr>
-        <w:pBdr>
-          <w:top w:val="nil"/>
-          <w:left w:val="nil"/>
-          <w:bottom w:val="nil"/>
-          <w:right w:val="nil"/>
-          <w:between w:val="nil"/>
-        </w:pBdr>
-        <w:spacing w:line="259" w:lineRule="auto"/>
-        <w:rPr>
-          <w:color w:val="000000"/>
-        </w:rPr>
-      </w:pPr>
-      <w:r>
-        <w:rPr>
-          <w:color w:val="000000"/>
-        </w:rPr>
-        <w:t>Only admin can user this function.</w:t>
-      </w:r>
-    </w:p>
-    <w:p>
-      <w:pPr>
-        <w:numPr>
-          <w:ilvl w:val="1"/>
-          <w:numId w:val="1"/>
-        </w:numPr>
-        <w:pBdr>
-          <w:top w:val="nil"/>
-          <w:left w:val="nil"/>
-          <w:bottom w:val="nil"/>
-          <w:right w:val="nil"/>
-          <w:between w:val="nil"/>
-        </w:pBdr>
-        <w:spacing w:line="259" w:lineRule="auto"/>
-        <w:rPr>
-          <w:color w:val="000000"/>
-        </w:rPr>
-      </w:pPr>
-      <w:r>
-        <w:rPr>
-          <w:color w:val="000000"/>
-        </w:rPr>
-        <w:t>Create discount code which has some basic information: ID, discount percent, date.</w:t>
-      </w:r>
-    </w:p>
-    <w:p>
-      <w:pPr>
-        <w:pBdr>
-          <w:top w:val="nil"/>
-          <w:left w:val="nil"/>
-          <w:bottom w:val="nil"/>
-          <w:right w:val="nil"/>
-          <w:between w:val="nil"/>
-        </w:pBdr>
-        <w:spacing w:line="259" w:lineRule="auto"/>
-        <w:ind w:left="1440" w:hanging="720"/>
-        <w:rPr>
-          <w:color w:val="000000"/>
-        </w:rPr>
-      </w:pPr>
-    </w:p>
-    <w:p>
-      <w:r>
-        <w:t xml:space="preserve">* The above specifications are only basic </w:t>
-      </w:r>
-      <w:r>
-        <w:t>information;</w:t>
-      </w:r>
-      <w:r>
-        <w:t xml:space="preserve"> you must build the application according to real requirements.</w:t>
-      </w:r>
-    </w:p>
-    <w:p>
-      <w:r>
-        <w:t xml:space="preserve">* You have to build your own database. </w:t>
-      </w:r>
-    </w:p>
-    <w:p>
-      <w:r>
-        <w:t xml:space="preserve">* The lecturer will explain the requirement only once on the first slot of the assignment. </w:t>
-      </w:r>
-    </w:p>
-    <w:p/>
-    <w:p>
-      <w:r>
-        <w:t>Add discount mới vào user</w:t>
-      </w:r>
-    </w:p>
-    <w:p>
-      <w:r>
-        <w:tab/>
-        <w:t>ấn view discount xong chuyển đến JFrame show all JFrame trước khi creater new Dis</w:t>
-      </w:r>
-    </w:p>
-    <w:p>
-      <w:r>
-        <w:tab/>
-        <w:t>làm trash</w:t>
       </w:r>
       <w:bookmarkStart w:id="1" w:name="_GoBack"/>
       <w:bookmarkEnd w:id="1"/>
+    </w:p>
+    <w:p>
+      <w:pPr>
+        <w:numPr>
+          <w:ilvl w:val="1"/>
+          <w:numId w:val="1"/>
+        </w:numPr>
+        <w:pBdr>
+          <w:top w:val="nil"/>
+          <w:left w:val="nil"/>
+          <w:bottom w:val="nil"/>
+          <w:right w:val="nil"/>
+          <w:between w:val="nil"/>
+        </w:pBdr>
+        <w:spacing w:line="259" w:lineRule="auto"/>
+      </w:pPr>
+      <w:r>
+        <w:t xml:space="preserve">Support search function: search by </w:t>
+      </w:r>
+      <w:r>
+        <w:rPr>
+          <w:u w:val="single"/>
+        </w:rPr>
+        <w:t>name</w:t>
+      </w:r>
+      <w:r>
+        <w:t xml:space="preserve"> or shopping date</w:t>
+      </w:r>
+    </w:p>
+    <w:p>
+      <w:pPr>
+        <w:numPr>
+          <w:ilvl w:val="0"/>
+          <w:numId w:val="1"/>
+        </w:numPr>
+        <w:pBdr>
+          <w:top w:val="nil"/>
+          <w:left w:val="nil"/>
+          <w:bottom w:val="nil"/>
+          <w:right w:val="nil"/>
+          <w:between w:val="nil"/>
+        </w:pBdr>
+        <w:spacing w:line="259" w:lineRule="auto"/>
+        <w:rPr>
+          <w:color w:val="000000"/>
+          <w:highlight w:val="yellow"/>
+        </w:rPr>
+      </w:pPr>
+      <w:r>
+        <w:rPr>
+          <w:color w:val="000000"/>
+          <w:highlight w:val="yellow"/>
+        </w:rPr>
+        <w:t xml:space="preserve">Function </w:t>
+      </w:r>
+      <w:r>
+        <w:rPr>
+          <w:highlight w:val="yellow"/>
+        </w:rPr>
+        <w:t>9</w:t>
+      </w:r>
+      <w:r>
+        <w:rPr>
+          <w:color w:val="000000"/>
+          <w:highlight w:val="yellow"/>
+        </w:rPr>
+        <w:t>: Integrate online payment- 10</w:t>
+      </w:r>
+      <w:r>
+        <w:rPr>
+          <w:color w:val="000000"/>
+          <w:highlight w:val="yellow"/>
+        </w:rPr>
+        <w:t>0 points (extra)</w:t>
+      </w:r>
+    </w:p>
+    <w:p>
+      <w:pPr>
+        <w:numPr>
+          <w:ilvl w:val="1"/>
+          <w:numId w:val="1"/>
+        </w:numPr>
+        <w:pBdr>
+          <w:top w:val="nil"/>
+          <w:left w:val="nil"/>
+          <w:bottom w:val="nil"/>
+          <w:right w:val="nil"/>
+          <w:between w:val="nil"/>
+        </w:pBdr>
+        <w:spacing w:line="259" w:lineRule="auto"/>
+        <w:rPr>
+          <w:color w:val="000000"/>
+          <w:highlight w:val="yellow"/>
+        </w:rPr>
+      </w:pPr>
+      <w:r>
+        <w:rPr>
+          <w:color w:val="000000"/>
+          <w:highlight w:val="yellow"/>
+        </w:rPr>
+        <w:t xml:space="preserve">User can pay online </w:t>
+      </w:r>
+    </w:p>
+    <w:p>
+      <w:pPr>
+        <w:numPr>
+          <w:ilvl w:val="0"/>
+          <w:numId w:val="1"/>
+        </w:numPr>
+        <w:pBdr>
+          <w:top w:val="nil"/>
+          <w:left w:val="nil"/>
+          <w:bottom w:val="nil"/>
+          <w:right w:val="nil"/>
+          <w:between w:val="nil"/>
+        </w:pBdr>
+        <w:spacing w:line="259" w:lineRule="auto"/>
+        <w:rPr>
+          <w:color w:val="000000"/>
+        </w:rPr>
+      </w:pPr>
+      <w:r>
+        <w:rPr>
+          <w:color w:val="000000"/>
+        </w:rPr>
+        <w:t>Function 10: Create dis</w:t>
+      </w:r>
+      <w:r>
+        <w:rPr>
+          <w:color w:val="000000"/>
+        </w:rPr>
+        <w:t>count code- 5</w:t>
+      </w:r>
+      <w:r>
+        <w:rPr>
+          <w:color w:val="000000"/>
+        </w:rPr>
+        <w:t>0 points( extra)</w:t>
+      </w:r>
+    </w:p>
+    <w:p>
+      <w:pPr>
+        <w:numPr>
+          <w:ilvl w:val="1"/>
+          <w:numId w:val="1"/>
+        </w:numPr>
+        <w:pBdr>
+          <w:top w:val="nil"/>
+          <w:left w:val="nil"/>
+          <w:bottom w:val="nil"/>
+          <w:right w:val="nil"/>
+          <w:between w:val="nil"/>
+        </w:pBdr>
+        <w:spacing w:line="259" w:lineRule="auto"/>
+        <w:rPr>
+          <w:color w:val="000000"/>
+        </w:rPr>
+      </w:pPr>
+      <w:r>
+        <w:rPr>
+          <w:color w:val="000000"/>
+        </w:rPr>
+        <w:t>Only admin can user this function.</w:t>
+      </w:r>
+    </w:p>
+    <w:p>
+      <w:pPr>
+        <w:numPr>
+          <w:ilvl w:val="1"/>
+          <w:numId w:val="1"/>
+        </w:numPr>
+        <w:pBdr>
+          <w:top w:val="nil"/>
+          <w:left w:val="nil"/>
+          <w:bottom w:val="nil"/>
+          <w:right w:val="nil"/>
+          <w:between w:val="nil"/>
+        </w:pBdr>
+        <w:spacing w:line="259" w:lineRule="auto"/>
+        <w:rPr>
+          <w:color w:val="000000"/>
+        </w:rPr>
+      </w:pPr>
+      <w:r>
+        <w:rPr>
+          <w:color w:val="000000"/>
+        </w:rPr>
+        <w:t>Create discount code which has some basic information: ID, discount percent, date.</w:t>
+      </w:r>
+    </w:p>
+    <w:p>
+      <w:pPr>
+        <w:pBdr>
+          <w:top w:val="nil"/>
+          <w:left w:val="nil"/>
+          <w:bottom w:val="nil"/>
+          <w:right w:val="nil"/>
+          <w:between w:val="nil"/>
+        </w:pBdr>
+        <w:spacing w:line="259" w:lineRule="auto"/>
+        <w:ind w:left="1440" w:hanging="720"/>
+        <w:rPr>
+          <w:color w:val="000000"/>
+        </w:rPr>
+      </w:pPr>
+    </w:p>
+    <w:p>
+      <w:r>
+        <w:t xml:space="preserve">* The above specifications are only basic </w:t>
+      </w:r>
+      <w:r>
+        <w:t>information;</w:t>
+      </w:r>
+      <w:r>
+        <w:t xml:space="preserve"> you must build the application according to real requirements.</w:t>
+      </w:r>
+    </w:p>
+    <w:p>
+      <w:r>
+        <w:t xml:space="preserve">* You have to build your own database. </w:t>
+      </w:r>
+    </w:p>
+    <w:p>
+      <w:r>
+        <w:t xml:space="preserve">* The lecturer will explain the requirement only once on the first slot of the assignment. </w:t>
+      </w:r>
+    </w:p>
+    <w:p/>
+    <w:p>
+      <w:r>
+        <w:t xml:space="preserve">Add discount </w:t>
+      </w:r>
+      <w:proofErr w:type="spellStart"/>
+      <w:r>
+        <w:t>mới</w:t>
+      </w:r>
+      <w:proofErr w:type="spellEnd"/>
+      <w:r>
+        <w:t xml:space="preserve"> </w:t>
+      </w:r>
+      <w:proofErr w:type="spellStart"/>
+      <w:r>
+        <w:t>vào</w:t>
+      </w:r>
+      <w:proofErr w:type="spellEnd"/>
+      <w:r>
+        <w:t xml:space="preserve"> user</w:t>
+      </w:r>
+    </w:p>
+    <w:p>
+      <w:r>
+        <w:tab/>
+      </w:r>
+      <w:proofErr w:type="spellStart"/>
+      <w:proofErr w:type="gramStart"/>
+      <w:r>
+        <w:t>ấn</w:t>
+      </w:r>
+      <w:proofErr w:type="spellEnd"/>
+      <w:proofErr w:type="gramEnd"/>
+      <w:r>
+        <w:t xml:space="preserve"> view discount </w:t>
+      </w:r>
+      <w:proofErr w:type="spellStart"/>
+      <w:r>
+        <w:t>xong</w:t>
+      </w:r>
+      <w:proofErr w:type="spellEnd"/>
+      <w:r>
+        <w:t xml:space="preserve"> </w:t>
+      </w:r>
+      <w:proofErr w:type="spellStart"/>
+      <w:r>
+        <w:t>chuyển</w:t>
+      </w:r>
+      <w:proofErr w:type="spellEnd"/>
+      <w:r>
+        <w:t xml:space="preserve"> </w:t>
+      </w:r>
+      <w:proofErr w:type="spellStart"/>
+      <w:r>
+        <w:t>đến</w:t>
+      </w:r>
+      <w:proofErr w:type="spellEnd"/>
+      <w:r>
+        <w:t xml:space="preserve"> </w:t>
+      </w:r>
+      <w:proofErr w:type="spellStart"/>
+      <w:r>
+        <w:t>JFrame</w:t>
+      </w:r>
+      <w:proofErr w:type="spellEnd"/>
+      <w:r>
+        <w:t xml:space="preserve"> show all </w:t>
+      </w:r>
+      <w:proofErr w:type="spellStart"/>
+      <w:r>
+        <w:t>JFrame</w:t>
+      </w:r>
+      <w:proofErr w:type="spellEnd"/>
+      <w:r>
+        <w:t xml:space="preserve"> </w:t>
+      </w:r>
+      <w:proofErr w:type="spellStart"/>
+      <w:r>
+        <w:t>trước</w:t>
+      </w:r>
+      <w:proofErr w:type="spellEnd"/>
+      <w:r>
+        <w:t xml:space="preserve"> </w:t>
+      </w:r>
+      <w:proofErr w:type="spellStart"/>
+      <w:r>
+        <w:t>khi</w:t>
+      </w:r>
+      <w:proofErr w:type="spellEnd"/>
+      <w:r>
+        <w:t xml:space="preserve"> </w:t>
+      </w:r>
+      <w:proofErr w:type="spellStart"/>
+      <w:r>
+        <w:t>creater</w:t>
+      </w:r>
+      <w:proofErr w:type="spellEnd"/>
+      <w:r>
+        <w:t xml:space="preserve"> new Dis</w:t>
+      </w:r>
+    </w:p>
+    <w:p>
+      <w:r>
+        <w:tab/>
+      </w:r>
+      <w:proofErr w:type="spellStart"/>
+      <w:proofErr w:type="gramStart"/>
+      <w:r>
+        <w:t>làm</w:t>
+      </w:r>
+      <w:proofErr w:type="spellEnd"/>
+      <w:proofErr w:type="gramEnd"/>
+      <w:r>
+        <w:t xml:space="preserve"> trash</w:t>
+      </w:r>
     </w:p>
     <w:p/>
     <w:sectPr>
@@ -2991,7 +3169,7 @@
   <a:extraClrSchemeLst/>
   <a:extLst>
     <a:ext uri="{05A4C25C-085E-4340-85A3-A5531E510DB2}">
-      <thm15:themeFamily xmlns:thm15="http://schemas.microsoft.com/office/thememl/2012/main" xmlns="" name="Office Theme" id="{62F939B6-93AF-4DB8-9C6B-D6C7DFDC589F}" vid="{4A3C46E8-61CC-4603-A589-7422A47A8E4A}"/>
+      <thm15:themeFamily xmlns="" xmlns:thm15="http://schemas.microsoft.com/office/thememl/2012/main" name="Office Theme" id="{62F939B6-93AF-4DB8-9C6B-D6C7DFDC589F}" vid="{4A3C46E8-61CC-4603-A589-7422A47A8E4A}"/>
     </a:ext>
   </a:extLst>
 </a:theme>

</xml_diff>